<commit_message>
Con el tema de ftp.
</commit_message>
<xml_diff>
--- a/DESPLIEGUE APPS WEB/TEMAS/RESUMEN TEMA 04.docx
+++ b/DESPLIEGUE APPS WEB/TEMAS/RESUMEN TEMA 04.docx
@@ -2455,30 +2455,15 @@
                 <w:color w:val="000000"/>
                 <w:sz w:val="17"/>
               </w:rPr>
-              <w:t xml:space="preserve">que contieneuna lista de puertos TCP/</w:t>
+              <w:t xml:space="preserve">que contiene una lista de puertos TCP/</w:t>
             </w:r>
-            <w:r/>
-          </w:p>
-          <w:p>
-            <w:pPr>
-              <w:pBdr>
-                <w:top w:val="none" w:color="000000" w:sz="4" w:space="0"/>
-                <w:left w:val="none" w:color="000000" w:sz="4" w:space="0"/>
-                <w:bottom w:val="none" w:color="000000" w:sz="4" w:space="0"/>
-                <w:right w:val="none" w:color="000000" w:sz="4" w:space="0"/>
-              </w:pBdr>
-              <w:spacing/>
-              <w:ind w:right="0" w:firstLine="0" w:left="0"/>
-              <w:jc w:val="both"/>
-              <w:rPr/>
-            </w:pPr>
             <w:r>
               <w:rPr>
                 <w:rFonts w:ascii="Helvetica Neue" w:hAnsi="Helvetica Neue" w:eastAsia="Helvetica Neue" w:cs="Helvetica Neue"/>
                 <w:color w:val="000000"/>
                 <w:sz w:val="17"/>
               </w:rPr>
-              <w:t xml:space="preserve">UDP relacionado con los servicios estándar que trabajan enlos mismos. Ejecuta el comando </w:t>
+              <w:t xml:space="preserve">UDP relacionado con los servicios estándar que trabajan en los mismos. Ejecuta el comando </w:t>
             </w:r>
             <w:r>
               <w:rPr>
@@ -2515,6 +2500,12 @@
               <w:t xml:space="preserve">.</w:t>
             </w:r>
             <w:r/>
+            <w:r>
+              <w:rPr>
+                <w:rFonts w:ascii="Helvetica Neue" w:hAnsi="Helvetica Neue" w:eastAsia="Helvetica Neue" w:cs="Helvetica Neue"/>
+                <w:sz w:val="17"/>
+              </w:rPr>
+            </w:r>
           </w:p>
           <w:p>
             <w:pPr>
@@ -2557,7 +2548,9 @@
         <w:spacing/>
         <w:ind/>
         <w:jc w:val="both"/>
-        <w:rPr/>
+        <w:rPr>
+          <w:highlight w:val="none"/>
+        </w:rPr>
       </w:pPr>
       <w:r>
         <w:rPr>
@@ -2644,6 +2637,1803 @@
         </w:rPr>
       </w:r>
     </w:p>
+    <w:p>
+      <w:pPr>
+        <w:pStyle w:val="15"/>
+        <w:pBdr/>
+        <w:spacing/>
+        <w:ind/>
+        <w:rPr>
+          <w:highlight w:val="none"/>
+        </w:rPr>
+      </w:pPr>
+      <w:r>
+        <w:rPr>
+          <w:highlight w:val="none"/>
+        </w:rPr>
+        <w:t xml:space="preserve">1.5.- Tipos de transferencia de archivos.</w:t>
+      </w:r>
+      <w:r>
+        <w:rPr>
+          <w:highlight w:val="none"/>
+        </w:rPr>
+      </w:r>
+    </w:p>
+    <w:p>
+      <w:pPr>
+        <w:pBdr/>
+        <w:spacing/>
+        <w:ind/>
+        <w:jc w:val="both"/>
+        <w:rPr>
+          <w:highlight w:val="none"/>
+        </w:rPr>
+      </w:pPr>
+      <w:r>
+        <w:rPr>
+          <w:highlight w:val="none"/>
+        </w:rPr>
+        <w:t xml:space="preserve">Se agrupan en dos tipos:</w:t>
+      </w:r>
+      <w:r>
+        <w:rPr>
+          <w:highlight w:val="none"/>
+        </w:rPr>
+      </w:r>
+      <w:r>
+        <w:rPr>
+          <w:highlight w:val="none"/>
+        </w:rPr>
+      </w:r>
+      <w:r>
+        <w:rPr>
+          <w:highlight w:val="none"/>
+        </w:rPr>
+      </w:r>
+      <w:r>
+        <w:rPr>
+          <w:highlight w:val="none"/>
+        </w:rPr>
+      </w:r>
+    </w:p>
+    <w:p>
+      <w:pPr>
+        <w:pStyle w:val="621"/>
+        <w:numPr>
+          <w:ilvl w:val="0"/>
+          <w:numId w:val="10"/>
+        </w:numPr>
+        <w:pBdr/>
+        <w:spacing/>
+        <w:ind/>
+        <w:jc w:val="both"/>
+        <w:rPr>
+          <w:highlight w:val="none"/>
+        </w:rPr>
+      </w:pPr>
+      <w:r>
+        <w:rPr>
+          <w:highlight w:val="none"/>
+        </w:rPr>
+        <w:t xml:space="preserve">Archivos ASCII, en texto plano .txt, .ps , .html.</w:t>
+      </w:r>
+      <w:r>
+        <w:rPr>
+          <w:highlight w:val="none"/>
+        </w:rPr>
+      </w:r>
+    </w:p>
+    <w:p>
+      <w:pPr>
+        <w:pStyle w:val="621"/>
+        <w:numPr>
+          <w:ilvl w:val="0"/>
+          <w:numId w:val="10"/>
+        </w:numPr>
+        <w:pBdr/>
+        <w:spacing/>
+        <w:ind/>
+        <w:jc w:val="both"/>
+        <w:rPr>
+          <w:highlight w:val="none"/>
+        </w:rPr>
+      </w:pPr>
+      <w:r>
+        <w:rPr>
+          <w:highlight w:val="none"/>
+        </w:rPr>
+        <w:t xml:space="preserve">Archivos binarios: .exe, .jpg, .png, .mp3, .wav, .avi, .mov, etc</w:t>
+      </w:r>
+      <w:r>
+        <w:rPr>
+          <w:highlight w:val="none"/>
+        </w:rPr>
+      </w:r>
+    </w:p>
+    <w:p>
+      <w:pPr>
+        <w:pBdr/>
+        <w:spacing/>
+        <w:ind/>
+        <w:jc w:val="both"/>
+        <w:rPr>
+          <w:highlight w:val="none"/>
+        </w:rPr>
+      </w:pPr>
+      <w:r>
+        <w:rPr>
+          <w:highlight w:val="none"/>
+        </w:rPr>
+        <w:t xml:space="preserve">El servidor ftp permite configurar la transferencia de archivos seg</w:t>
+      </w:r>
+      <w:r>
+        <w:rPr>
+          <w:highlight w:val="none"/>
+        </w:rPr>
+        <w:t xml:space="preserve">ún el tipo del mismo. Comandos: </w:t>
+      </w:r>
+      <w:r>
+        <w:rPr>
+          <w:b/>
+          <w:bCs/>
+          <w:highlight w:val="none"/>
+        </w:rPr>
+        <w:t xml:space="preserve">ascii </w:t>
+      </w:r>
+      <w:r>
+        <w:rPr>
+          <w:highlight w:val="none"/>
+        </w:rPr>
+        <w:t xml:space="preserve">y </w:t>
+      </w:r>
+      <w:r>
+        <w:rPr>
+          <w:b/>
+          <w:bCs/>
+          <w:highlight w:val="none"/>
+        </w:rPr>
+        <w:t xml:space="preserve">binary</w:t>
+      </w:r>
+      <w:r>
+        <w:rPr>
+          <w:highlight w:val="none"/>
+        </w:rPr>
+        <w:t xml:space="preserve">.</w:t>
+      </w:r>
+      <w:r>
+        <w:rPr>
+          <w:highlight w:val="none"/>
+        </w:rPr>
+      </w:r>
+    </w:p>
+    <w:p>
+      <w:pPr>
+        <w:pStyle w:val="15"/>
+        <w:pBdr/>
+        <w:spacing/>
+        <w:ind/>
+        <w:rPr>
+          <w:highlight w:val="none"/>
+        </w:rPr>
+      </w:pPr>
+      <w:r>
+        <w:rPr>
+          <w:highlight w:val="none"/>
+        </w:rPr>
+        <w:t xml:space="preserve">1.6.- Establecer permisos en ftp.</w:t>
+      </w:r>
+      <w:r>
+        <w:rPr>
+          <w:highlight w:val="none"/>
+        </w:rPr>
+      </w:r>
+    </w:p>
+    <w:p>
+      <w:pPr>
+        <w:pBdr/>
+        <w:spacing/>
+        <w:ind/>
+        <w:rPr>
+          <w:highlight w:val="none"/>
+        </w:rPr>
+      </w:pPr>
+      <w:r>
+        <w:t xml:space="preserve">Existen 3 grupos:</w:t>
+      </w:r>
+      <w:r/>
+    </w:p>
+    <w:p>
+      <w:pPr>
+        <w:pStyle w:val="621"/>
+        <w:numPr>
+          <w:ilvl w:val="0"/>
+          <w:numId w:val="11"/>
+        </w:numPr>
+        <w:pBdr/>
+        <w:spacing/>
+        <w:ind/>
+        <w:rPr/>
+      </w:pPr>
+      <w:r>
+        <w:rPr>
+          <w:highlight w:val="none"/>
+        </w:rPr>
+        <w:t xml:space="preserve">Propietario (user=u): el creador o el que ha subido el archivo al servidor FTP.</w:t>
+      </w:r>
+      <w:r>
+        <w:rPr>
+          <w:highlight w:val="none"/>
+        </w:rPr>
+      </w:r>
+    </w:p>
+    <w:p>
+      <w:pPr>
+        <w:pStyle w:val="621"/>
+        <w:numPr>
+          <w:ilvl w:val="0"/>
+          <w:numId w:val="11"/>
+        </w:numPr>
+        <w:pBdr/>
+        <w:spacing/>
+        <w:ind/>
+        <w:rPr/>
+      </w:pPr>
+      <w:r>
+        <w:rPr>
+          <w:highlight w:val="none"/>
+        </w:rPr>
+        <w:t xml:space="preserve">Grupo (group=g): se refiere a un grupo de usuarios que posee la propiedad del archivo.</w:t>
+      </w:r>
+      <w:r>
+        <w:rPr>
+          <w:highlight w:val="none"/>
+        </w:rPr>
+      </w:r>
+    </w:p>
+    <w:p>
+      <w:pPr>
+        <w:pStyle w:val="621"/>
+        <w:numPr>
+          <w:ilvl w:val="0"/>
+          <w:numId w:val="11"/>
+        </w:numPr>
+        <w:pBdr/>
+        <w:spacing/>
+        <w:ind/>
+        <w:rPr/>
+      </w:pPr>
+      <w:r>
+        <w:rPr>
+          <w:highlight w:val="none"/>
+        </w:rPr>
+        <w:t xml:space="preserve">Otros (others=o): son el resto de usuarios no propietarios o  que no pertenecen al grupo indicado.</w:t>
+      </w:r>
+      <w:r>
+        <w:rPr>
+          <w:highlight w:val="none"/>
+        </w:rPr>
+      </w:r>
+    </w:p>
+    <w:p>
+      <w:pPr>
+        <w:pBdr/>
+        <w:spacing/>
+        <w:ind/>
+        <w:rPr>
+          <w:highlight w:val="none"/>
+        </w:rPr>
+      </w:pPr>
+      <w:r>
+        <w:rPr>
+          <w:highlight w:val="none"/>
+        </w:rPr>
+        <w:t xml:space="preserve">Cada grupo tiene tres permisos: lectura, escritura, ejecuci</w:t>
+      </w:r>
+      <w:r>
+        <w:rPr>
+          <w:highlight w:val="none"/>
+        </w:rPr>
+        <w:t xml:space="preserve">ón (rwx) y – sin permisos. (r=4, w=2, x=1, -=0).</w:t>
+      </w:r>
+      <w:r>
+        <w:rPr>
+          <w:highlight w:val="none"/>
+        </w:rPr>
+      </w:r>
+    </w:p>
+    <w:p>
+      <w:pPr>
+        <w:pBdr/>
+        <w:spacing/>
+        <w:ind/>
+        <w:rPr>
+          <w:rFonts w:ascii="Courier New" w:hAnsi="Courier New" w:cs="Courier New"/>
+          <w:highlight w:val="none"/>
+        </w:rPr>
+      </w:pPr>
+      <w:r>
+        <w:rPr>
+          <w:rFonts w:ascii="Courier New" w:hAnsi="Courier New" w:eastAsia="Courier New" w:cs="Courier New"/>
+          <w:highlight w:val="none"/>
+        </w:rPr>
+        <w:t xml:space="preserve">ls –l //podemos ver los permisos.</w:t>
+      </w:r>
+      <w:r>
+        <w:rPr>
+          <w:rFonts w:ascii="Courier New" w:hAnsi="Courier New" w:eastAsia="Courier New" w:cs="Courier New"/>
+          <w:highlight w:val="none"/>
+        </w:rPr>
+      </w:r>
+      <w:r>
+        <w:rPr>
+          <w:rFonts w:ascii="Courier New" w:hAnsi="Courier New" w:eastAsia="Courier New" w:cs="Courier New"/>
+          <w:highlight w:val="none"/>
+        </w:rPr>
+      </w:r>
+    </w:p>
+    <w:p>
+      <w:pPr>
+        <w:pBdr/>
+        <w:spacing/>
+        <w:ind/>
+        <w:rPr>
+          <w:highlight w:val="none"/>
+        </w:rPr>
+      </w:pPr>
+      <w:r>
+        <w:rPr>
+          <w:highlight w:val="none"/>
+        </w:rPr>
+      </w:r>
+      <w:r>
+        <w:rPr>
+          <w:highlight w:val="none"/>
+        </w:rPr>
+        <w:t xml:space="preserve">-rw-r--r-- 1 alumno clase 0 jun 20 01:15 prueba1.txt</w:t>
+      </w:r>
+      <w:r>
+        <w:rPr>
+          <w:highlight w:val="none"/>
+        </w:rPr>
+      </w:r>
+      <w:r>
+        <w:rPr>
+          <w:highlight w:val="none"/>
+        </w:rPr>
+      </w:r>
+    </w:p>
+    <w:p>
+      <w:pPr>
+        <w:pBdr/>
+        <w:spacing/>
+        <w:ind/>
+        <w:rPr>
+          <w:highlight w:val="none"/>
+        </w:rPr>
+      </w:pPr>
+      <w:r>
+        <w:rPr>
+          <w:highlight w:val="none"/>
+        </w:rPr>
+      </w:r>
+      <w:r>
+        <w:rPr>
+          <w:highlight w:val="none"/>
+        </w:rPr>
+        <w:t xml:space="preserve">Por lo tanto los permisos rw-r- -r- -equivalen a 644.</w:t>
+      </w:r>
+      <w:r>
+        <w:rPr>
+          <w:highlight w:val="none"/>
+        </w:rPr>
+      </w:r>
+      <w:r>
+        <w:rPr>
+          <w:highlight w:val="none"/>
+        </w:rPr>
+      </w:r>
+    </w:p>
+    <w:p>
+      <w:pPr>
+        <w:pBdr/>
+        <w:spacing/>
+        <w:ind/>
+        <w:jc w:val="both"/>
+        <w:rPr>
+          <w:highlight w:val="none"/>
+        </w:rPr>
+      </w:pPr>
+      <w:r>
+        <w:rPr>
+          <w:highlight w:val="none"/>
+        </w:rPr>
+      </w:r>
+      <w:r>
+        <w:rPr>
+          <w:highlight w:val="none"/>
+        </w:rPr>
+        <w:t xml:space="preserve">En un sistema GNU/Linux, en principio, no todos los usuarios del sistema tienen acceso por ftp, así existe un fichero </w:t>
+      </w:r>
+      <w:r>
+        <w:rPr>
+          <w:b/>
+          <w:bCs/>
+          <w:highlight w:val="none"/>
+        </w:rPr>
+        <w:t xml:space="preserve">/etc/ftpusers</w:t>
+      </w:r>
+      <w:r>
+        <w:rPr>
+          <w:highlight w:val="none"/>
+        </w:rPr>
+        <w:t xml:space="preserve"> que contiene una lista de usuarios que no </w:t>
+      </w:r>
+      <w:r>
+        <w:rPr>
+          <w:highlight w:val="none"/>
+        </w:rPr>
+        <w:t xml:space="preserve">tienen permiso de acceso por FTP. Por razones de seguridad al menos los siguientes usuarios deberían estar listados en este fichero: root, bin, uucp, news. Ten en cuenta que las líneas en blanco y las líneas que comiencen por el c</w:t>
+      </w:r>
+      <w:r>
+        <w:rPr>
+          <w:highlight w:val="none"/>
+        </w:rPr>
+        <w:t xml:space="preserve">arácter '#' serán ignoradas.</w:t>
+      </w:r>
+      <w:r>
+        <w:rPr>
+          <w:highlight w:val="none"/>
+        </w:rPr>
+      </w:r>
+      <w:r>
+        <w:rPr>
+          <w:highlight w:val="none"/>
+        </w:rPr>
+      </w:r>
+    </w:p>
+    <w:p>
+      <w:pPr>
+        <w:pStyle w:val="15"/>
+        <w:pBdr/>
+        <w:spacing/>
+        <w:ind/>
+        <w:rPr>
+          <w:highlight w:val="none"/>
+        </w:rPr>
+      </w:pPr>
+      <w:r>
+        <w:rPr>
+          <w:highlight w:val="none"/>
+        </w:rPr>
+        <w:t xml:space="preserve">1.7. Servicio de transferencia de archivos en modo texto.</w:t>
+      </w:r>
+      <w:r>
+        <w:rPr>
+          <w:highlight w:val="none"/>
+        </w:rPr>
+      </w:r>
+    </w:p>
+    <w:p>
+      <w:pPr>
+        <w:pBdr/>
+        <w:spacing/>
+        <w:ind/>
+        <w:jc w:val="both"/>
+        <w:rPr>
+          <w:highlight w:val="none"/>
+        </w:rPr>
+      </w:pPr>
+      <w:r>
+        <w:rPr>
+          <w:highlight w:val="none"/>
+        </w:rPr>
+        <w:t xml:space="preserve">Cliente en modo texto, cabe destacar dos: el cliente en modo texto ftp y el cliente en modo texto iftp.</w:t>
+      </w:r>
+      <w:r>
+        <w:rPr>
+          <w:highlight w:val="none"/>
+        </w:rPr>
+      </w:r>
+    </w:p>
+    <w:p>
+      <w:pPr>
+        <w:pBdr/>
+        <w:spacing/>
+        <w:ind/>
+        <w:jc w:val="both"/>
+        <w:rPr>
+          <w:highlight w:val="none"/>
+        </w:rPr>
+      </w:pPr>
+      <w:r>
+        <w:rPr>
+          <w:highlight w:val="none"/>
+        </w:rPr>
+        <w:t xml:space="preserve">Debian se dispone del cliente modo ftp en una instalaci</w:t>
+      </w:r>
+      <w:r>
+        <w:rPr>
+          <w:highlight w:val="none"/>
+        </w:rPr>
+        <w:t xml:space="preserve">ón b</w:t>
+      </w:r>
+      <w:r>
+        <w:rPr>
+          <w:highlight w:val="none"/>
+        </w:rPr>
+        <w:t xml:space="preserve">ásica. Para poder utilizarlo en el sistema simplemente hay que ejecutarlo como comando.</w:t>
+      </w:r>
+      <w:r>
+        <w:rPr>
+          <w:highlight w:val="none"/>
+        </w:rPr>
+      </w:r>
+    </w:p>
+    <w:p>
+      <w:pPr>
+        <w:pBdr/>
+        <w:spacing/>
+        <w:ind/>
+        <w:jc w:val="both"/>
+        <w:rPr>
+          <w:highlight w:val="none"/>
+        </w:rPr>
+      </w:pPr>
+      <w:r>
+        <w:rPr>
+          <w:highlight w:val="none"/>
+        </w:rPr>
+        <w:t xml:space="preserve">1. Sint</w:t>
+      </w:r>
+      <w:r>
+        <w:rPr>
+          <w:highlight w:val="none"/>
+        </w:rPr>
+        <w:t xml:space="preserve">axis:</w:t>
+      </w:r>
+      <w:r>
+        <w:rPr>
+          <w:highlight w:val="none"/>
+        </w:rPr>
+      </w:r>
+    </w:p>
+    <w:p>
+      <w:pPr>
+        <w:pBdr/>
+        <w:spacing/>
+        <w:ind w:firstLine="0" w:left="0"/>
+        <w:jc w:val="both"/>
+        <w:rPr>
+          <w:highlight w:val="none"/>
+        </w:rPr>
+      </w:pPr>
+      <w:r>
+        <w:rPr>
+          <w:highlight w:val="none"/>
+        </w:rPr>
+        <w:t xml:space="preserve">Ftp host port</w:t>
+      </w:r>
+      <w:r>
+        <w:rPr>
+          <w:highlight w:val="none"/>
+        </w:rPr>
+      </w:r>
+      <w:r/>
+    </w:p>
+    <w:p>
+      <w:pPr>
+        <w:pStyle w:val="621"/>
+        <w:numPr>
+          <w:ilvl w:val="0"/>
+          <w:numId w:val="12"/>
+        </w:numPr>
+        <w:pBdr/>
+        <w:spacing/>
+        <w:ind/>
+        <w:jc w:val="both"/>
+        <w:rPr>
+          <w:highlight w:val="none"/>
+        </w:rPr>
+      </w:pPr>
+      <w:r>
+        <w:rPr>
+          <w:highlight w:val="none"/>
+        </w:rPr>
+        <w:t xml:space="preserve">Host: el servidor ftp</w:t>
+      </w:r>
+      <w:r>
+        <w:rPr>
+          <w:highlight w:val="none"/>
+        </w:rPr>
+      </w:r>
+    </w:p>
+    <w:p>
+      <w:pPr>
+        <w:pStyle w:val="621"/>
+        <w:numPr>
+          <w:ilvl w:val="0"/>
+          <w:numId w:val="12"/>
+        </w:numPr>
+        <w:pBdr/>
+        <w:spacing/>
+        <w:ind/>
+        <w:jc w:val="both"/>
+        <w:rPr>
+          <w:highlight w:val="none"/>
+        </w:rPr>
+      </w:pPr>
+      <w:r>
+        <w:rPr>
+          <w:highlight w:val="none"/>
+        </w:rPr>
+        <w:t xml:space="preserve">Port: el puerto, 21 por defecto.</w:t>
+      </w:r>
+      <w:r>
+        <w:rPr>
+          <w:highlight w:val="none"/>
+        </w:rPr>
+      </w:r>
+    </w:p>
+    <w:p>
+      <w:pPr>
+        <w:pBdr/>
+        <w:spacing/>
+        <w:ind/>
+        <w:jc w:val="both"/>
+        <w:rPr>
+          <w:rFonts w:ascii="Courier New" w:hAnsi="Courier New" w:cs="Courier New"/>
+          <w:highlight w:val="none"/>
+        </w:rPr>
+      </w:pPr>
+      <w:r>
+        <w:rPr>
+          <w:rFonts w:ascii="Courier New" w:hAnsi="Courier New" w:eastAsia="Courier New" w:cs="Courier New"/>
+          <w:highlight w:val="none"/>
+        </w:rPr>
+        <w:t xml:space="preserve">Man ftp o info ftp (ayuda).</w:t>
+      </w:r>
+      <w:r>
+        <w:rPr>
+          <w:rFonts w:ascii="Courier New" w:hAnsi="Courier New" w:eastAsia="Courier New" w:cs="Courier New"/>
+          <w:highlight w:val="none"/>
+        </w:rPr>
+      </w:r>
+    </w:p>
+    <w:p>
+      <w:pPr>
+        <w:pBdr/>
+        <w:spacing/>
+        <w:ind/>
+        <w:jc w:val="both"/>
+        <w:rPr>
+          <w:highlight w:val="none"/>
+        </w:rPr>
+      </w:pPr>
+      <w:r>
+        <w:rPr>
+          <w:highlight w:val="none"/>
+        </w:rPr>
+        <w:t xml:space="preserve">2. Al ejecutar el comando se abrir</w:t>
+      </w:r>
+      <w:r>
+        <w:rPr>
+          <w:highlight w:val="none"/>
+        </w:rPr>
+        <w:t xml:space="preserve">á una consola propia de ftp en la cual puedes introducir comandos ftp.</w:t>
+      </w:r>
+      <w:r>
+        <w:rPr>
+          <w:highlight w:val="none"/>
+        </w:rPr>
+      </w:r>
+    </w:p>
+    <w:p>
+      <w:pPr>
+        <w:pBdr/>
+        <w:spacing/>
+        <w:ind/>
+        <w:jc w:val="both"/>
+        <w:rPr>
+          <w:rFonts w:ascii="Courier New" w:hAnsi="Courier New" w:cs="Courier New"/>
+          <w:highlight w:val="none"/>
+        </w:rPr>
+      </w:pPr>
+      <w:r>
+        <w:rPr>
+          <w:rFonts w:ascii="Courier New" w:hAnsi="Courier New" w:eastAsia="Courier New" w:cs="Courier New"/>
+          <w:highlight w:val="none"/>
+        </w:rPr>
+        <w:t xml:space="preserve">Ftp ftp.rediris.es</w:t>
+      </w:r>
+      <w:r>
+        <w:rPr>
+          <w:rFonts w:ascii="Courier New" w:hAnsi="Courier New" w:eastAsia="Courier New" w:cs="Courier New"/>
+          <w:highlight w:val="none"/>
+        </w:rPr>
+      </w:r>
+    </w:p>
+    <w:p>
+      <w:pPr>
+        <w:pBdr/>
+        <w:spacing/>
+        <w:ind/>
+        <w:jc w:val="both"/>
+        <w:rPr>
+          <w:highlight w:val="none"/>
+        </w:rPr>
+      </w:pPr>
+      <w:r>
+        <w:rPr>
+          <w:highlight w:val="none"/>
+        </w:rPr>
+        <w:t xml:space="preserve">3. Usuario y contraseña para establecer la conexi</w:t>
+      </w:r>
+      <w:r>
+        <w:rPr>
+          <w:highlight w:val="none"/>
+        </w:rPr>
+        <w:t xml:space="preserve">ón.</w:t>
+      </w:r>
+      <w:r>
+        <w:rPr>
+          <w:highlight w:val="none"/>
+        </w:rPr>
+      </w:r>
+      <w:r>
+        <w:rPr>
+          <w:highlight w:val="none"/>
+        </w:rPr>
+      </w:r>
+    </w:p>
+    <w:p>
+      <w:pPr>
+        <w:pBdr/>
+        <w:spacing/>
+        <w:ind/>
+        <w:jc w:val="both"/>
+        <w:rPr>
+          <w:rFonts w:ascii="Courier New" w:hAnsi="Courier New" w:eastAsia="Courier New" w:cs="Courier New"/>
+          <w:highlight w:val="none"/>
+        </w:rPr>
+      </w:pPr>
+      <w:r>
+        <w:rPr>
+          <w:highlight w:val="none"/>
+        </w:rPr>
+        <w:t xml:space="preserve">4. Ahora en la consola ftp puedes ejecutar comandos. </w:t>
+      </w:r>
+      <w:r>
+        <w:rPr>
+          <w:rFonts w:ascii="Courier New" w:hAnsi="Courier New" w:eastAsia="Courier New" w:cs="Courier New"/>
+          <w:highlight w:val="none"/>
+        </w:rPr>
+        <w:t xml:space="preserve">help</w:t>
+      </w:r>
+      <w:r>
+        <w:rPr>
+          <w:highlight w:val="none"/>
+        </w:rPr>
+      </w:r>
+    </w:p>
+    <w:p>
+      <w:pPr>
+        <w:pBdr/>
+        <w:spacing/>
+        <w:ind/>
+        <w:jc w:val="both"/>
+        <w:rPr>
+          <w:highlight w:val="none"/>
+        </w:rPr>
+      </w:pPr>
+      <w:r>
+        <w:rPr>
+          <w:rFonts w:ascii="Courier New" w:hAnsi="Courier New" w:eastAsia="Courier New" w:cs="Courier New"/>
+          <w:highlight w:val="none"/>
+        </w:rPr>
+      </w:r>
+      <w:r>
+        <mc:AlternateContent>
+          <mc:Choice Requires="wpg">
+            <w:drawing>
+              <wp:inline xmlns:wp="http://schemas.openxmlformats.org/drawingml/2006/wordprocessingDrawing" distT="0" distB="0" distL="0" distR="0">
+                <wp:extent cx="3660899" cy="3697878"/>
+                <wp:effectExtent l="0" t="0" r="0" b="0"/>
+                <wp:docPr id="2" name=""/>
+                <wp:cNvGraphicFramePr>
+                  <a:graphicFrameLocks xmlns:a="http://schemas.openxmlformats.org/drawingml/2006/main" noChangeAspect="1"/>
+                </wp:cNvGraphicFramePr>
+                <a:graphic xmlns:a="http://schemas.openxmlformats.org/drawingml/2006/main">
+                  <a:graphicData uri="http://schemas.openxmlformats.org/drawingml/2006/picture">
+                    <pic:pic xmlns:pic="http://schemas.openxmlformats.org/drawingml/2006/picture">
+                      <pic:nvPicPr>
+                        <pic:cNvPr id="420089038" name=""/>
+                        <pic:cNvPicPr>
+                          <a:picLocks noChangeAspect="1"/>
+                        </pic:cNvPicPr>
+                        <pic:nvPr/>
+                      </pic:nvPicPr>
+                      <pic:blipFill>
+                        <a:blip r:embed="rId10"/>
+                        <a:stretch/>
+                      </pic:blipFill>
+                      <pic:spPr bwMode="auto">
+                        <a:xfrm flipH="0" flipV="0">
+                          <a:off x="0" y="0"/>
+                          <a:ext cx="3660898" cy="3697877"/>
+                        </a:xfrm>
+                        <a:prstGeom prst="rect">
+                          <a:avLst/>
+                        </a:prstGeom>
+                      </pic:spPr>
+                    </pic:pic>
+                  </a:graphicData>
+                </a:graphic>
+              </wp:inline>
+            </w:drawing>
+          </mc:Choice>
+          <mc:Fallback>
+            <w:pict>
+              <v:shapetype id="_x0000_t75" coordsize="21600,21600" o:spt="75" o:preferrelative="t" path="m@4@5l@4@11@9@11@9@5xe" filled="f" stroked="f">
+                <v:stroke joinstyle="miter"/>
+                <v:formulas>
+                  <v:f eqn="if lineDrawn pixelLineWidth 0"/>
+                  <v:f eqn="sum @0 1 0"/>
+                  <v:f eqn="sum 0 0 @1"/>
+                  <v:f eqn="prod @2 1 2"/>
+                  <v:f eqn="prod @3 21600 pixelWidth"/>
+                  <v:f eqn="prod @3 21600 pixelHeight"/>
+                  <v:f eqn="sum @0 0 1"/>
+                  <v:f eqn="prod @6 1 2"/>
+                  <v:f eqn="prod @7 21600 pixelWidth"/>
+                  <v:f eqn="sum @8 21600 0"/>
+                  <v:f eqn="prod @7 21600 pixelHeight"/>
+                  <v:f eqn="sum @10 21600 0"/>
+                </v:formulas>
+                <v:path o:extrusionok="f" gradientshapeok="t" o:connecttype="rect"/>
+                <o:lock v:ext="edit" aspectratio="t"/>
+              </v:shapetype>
+              <v:shape id="_x0000_i1" o:spid="_x0000_s1" type="#_x0000_t75" style="width:288.26pt;height:291.17pt;mso-wrap-distance-left:0.00pt;mso-wrap-distance-top:0.00pt;mso-wrap-distance-right:0.00pt;mso-wrap-distance-bottom:0.00pt;z-index:1;" stroked="false">
+                <v:imagedata r:id="rId10" o:title=""/>
+                <o:lock v:ext="edit" rotation="t"/>
+              </v:shape>
+            </w:pict>
+          </mc:Fallback>
+        </mc:AlternateContent>
+      </w:r>
+      <w:r>
+        <w:rPr>
+          <w:rFonts w:ascii="Courier New" w:hAnsi="Courier New" w:eastAsia="Courier New" w:cs="Courier New"/>
+          <w:highlight w:val="none"/>
+        </w:rPr>
+      </w:r>
+      <w:r>
+        <w:rPr>
+          <w:rFonts w:ascii="Courier New" w:hAnsi="Courier New" w:eastAsia="Courier New" w:cs="Courier New"/>
+          <w:highlight w:val="none"/>
+        </w:rPr>
+      </w:r>
+    </w:p>
+    <w:p>
+      <w:pPr>
+        <w:pStyle w:val="15"/>
+        <w:pBdr/>
+        <w:spacing/>
+        <w:ind/>
+        <w:rPr>
+          <w:highlight w:val="none"/>
+        </w:rPr>
+      </w:pPr>
+      <w:r>
+        <w:rPr>
+          <w:highlight w:val="none"/>
+        </w:rPr>
+        <w:t xml:space="preserve">1.7.1.- Comandos ftp.</w:t>
+      </w:r>
+      <w:r>
+        <w:rPr>
+          <w:highlight w:val="none"/>
+        </w:rPr>
+      </w:r>
+    </w:p>
+    <w:p>
+      <w:pPr>
+        <w:pBdr/>
+        <w:spacing/>
+        <w:ind/>
+        <w:jc w:val="both"/>
+        <w:rPr>
+          <w:highlight w:val="none"/>
+        </w:rPr>
+      </w:pPr>
+      <w:r>
+        <w:rPr>
+          <w:highlight w:val="none"/>
+        </w:rPr>
+      </w:r>
+      <w:r>
+        <mc:AlternateContent>
+          <mc:Choice Requires="wpg">
+            <w:drawing>
+              <wp:inline xmlns:wp="http://schemas.openxmlformats.org/drawingml/2006/wordprocessingDrawing" distT="0" distB="0" distL="0" distR="0">
+                <wp:extent cx="6185110" cy="1319716"/>
+                <wp:effectExtent l="0" t="0" r="0" b="0"/>
+                <wp:docPr id="3" name=""/>
+                <wp:cNvGraphicFramePr>
+                  <a:graphicFrameLocks xmlns:a="http://schemas.openxmlformats.org/drawingml/2006/main" noChangeAspect="1"/>
+                </wp:cNvGraphicFramePr>
+                <a:graphic xmlns:a="http://schemas.openxmlformats.org/drawingml/2006/main">
+                  <a:graphicData uri="http://schemas.openxmlformats.org/drawingml/2006/picture">
+                    <pic:pic xmlns:pic="http://schemas.openxmlformats.org/drawingml/2006/picture">
+                      <pic:nvPicPr>
+                        <pic:cNvPr id="1856493986" name=""/>
+                        <pic:cNvPicPr>
+                          <a:picLocks noChangeAspect="1"/>
+                        </pic:cNvPicPr>
+                        <pic:nvPr/>
+                      </pic:nvPicPr>
+                      <pic:blipFill>
+                        <a:blip r:embed="rId11"/>
+                        <a:stretch/>
+                      </pic:blipFill>
+                      <pic:spPr bwMode="auto">
+                        <a:xfrm>
+                          <a:off x="0" y="0"/>
+                          <a:ext cx="6185109" cy="1319716"/>
+                        </a:xfrm>
+                        <a:prstGeom prst="rect">
+                          <a:avLst/>
+                        </a:prstGeom>
+                      </pic:spPr>
+                    </pic:pic>
+                  </a:graphicData>
+                </a:graphic>
+              </wp:inline>
+            </w:drawing>
+          </mc:Choice>
+          <mc:Fallback>
+            <w:pict>
+              <v:shapetype id="_x0000_t75" coordsize="21600,21600" o:spt="75" o:preferrelative="t" path="m@4@5l@4@11@9@11@9@5xe" filled="f" stroked="f">
+                <v:stroke joinstyle="miter"/>
+                <v:formulas>
+                  <v:f eqn="if lineDrawn pixelLineWidth 0"/>
+                  <v:f eqn="sum @0 1 0"/>
+                  <v:f eqn="sum 0 0 @1"/>
+                  <v:f eqn="prod @2 1 2"/>
+                  <v:f eqn="prod @3 21600 pixelWidth"/>
+                  <v:f eqn="prod @3 21600 pixelHeight"/>
+                  <v:f eqn="sum @0 0 1"/>
+                  <v:f eqn="prod @6 1 2"/>
+                  <v:f eqn="prod @7 21600 pixelWidth"/>
+                  <v:f eqn="sum @8 21600 0"/>
+                  <v:f eqn="prod @7 21600 pixelHeight"/>
+                  <v:f eqn="sum @10 21600 0"/>
+                </v:formulas>
+                <v:path o:extrusionok="f" gradientshapeok="t" o:connecttype="rect"/>
+                <o:lock v:ext="edit" aspectratio="t"/>
+              </v:shapetype>
+              <v:shape id="_x0000_i2" o:spid="_x0000_s2" type="#_x0000_t75" style="width:487.02pt;height:103.91pt;mso-wrap-distance-left:0.00pt;mso-wrap-distance-top:0.00pt;mso-wrap-distance-right:0.00pt;mso-wrap-distance-bottom:0.00pt;z-index:1;" stroked="false">
+                <v:imagedata r:id="rId11" o:title=""/>
+                <o:lock v:ext="edit" rotation="t"/>
+              </v:shape>
+            </w:pict>
+          </mc:Fallback>
+        </mc:AlternateContent>
+      </w:r>
+      <w:r>
+        <w:rPr>
+          <w:highlight w:val="none"/>
+        </w:rPr>
+      </w:r>
+    </w:p>
+    <w:p>
+      <w:pPr>
+        <w:pBdr/>
+        <w:spacing/>
+        <w:ind/>
+        <w:jc w:val="both"/>
+        <w:rPr/>
+      </w:pPr>
+      <w:r>
+        <w:rPr>
+          <w:highlight w:val="none"/>
+        </w:rPr>
+      </w:r>
+      <w:r>
+        <mc:AlternateContent>
+          <mc:Choice Requires="wpg">
+            <w:drawing>
+              <wp:inline xmlns:wp="http://schemas.openxmlformats.org/drawingml/2006/wordprocessingDrawing" distT="0" distB="0" distL="0" distR="0">
+                <wp:extent cx="6185110" cy="2169320"/>
+                <wp:effectExtent l="0" t="0" r="0" b="0"/>
+                <wp:docPr id="4" name=""/>
+                <wp:cNvGraphicFramePr>
+                  <a:graphicFrameLocks xmlns:a="http://schemas.openxmlformats.org/drawingml/2006/main" noChangeAspect="1"/>
+                </wp:cNvGraphicFramePr>
+                <a:graphic xmlns:a="http://schemas.openxmlformats.org/drawingml/2006/main">
+                  <a:graphicData uri="http://schemas.openxmlformats.org/drawingml/2006/picture">
+                    <pic:pic xmlns:pic="http://schemas.openxmlformats.org/drawingml/2006/picture">
+                      <pic:nvPicPr>
+                        <pic:cNvPr id="1995328458" name=""/>
+                        <pic:cNvPicPr>
+                          <a:picLocks noChangeAspect="1"/>
+                        </pic:cNvPicPr>
+                        <pic:nvPr/>
+                      </pic:nvPicPr>
+                      <pic:blipFill>
+                        <a:blip r:embed="rId12"/>
+                        <a:stretch/>
+                      </pic:blipFill>
+                      <pic:spPr bwMode="auto">
+                        <a:xfrm rot="0" flipH="0" flipV="0">
+                          <a:off x="0" y="0"/>
+                          <a:ext cx="6185109" cy="2169318"/>
+                        </a:xfrm>
+                        <a:prstGeom prst="rect">
+                          <a:avLst/>
+                        </a:prstGeom>
+                      </pic:spPr>
+                    </pic:pic>
+                  </a:graphicData>
+                </a:graphic>
+              </wp:inline>
+            </w:drawing>
+          </mc:Choice>
+          <mc:Fallback>
+            <w:pict>
+              <v:shapetype id="_x0000_t75" coordsize="21600,21600" o:spt="75" o:preferrelative="t" path="m@4@5l@4@11@9@11@9@5xe" filled="f" stroked="f">
+                <v:stroke joinstyle="miter"/>
+                <v:formulas>
+                  <v:f eqn="if lineDrawn pixelLineWidth 0"/>
+                  <v:f eqn="sum @0 1 0"/>
+                  <v:f eqn="sum 0 0 @1"/>
+                  <v:f eqn="prod @2 1 2"/>
+                  <v:f eqn="prod @3 21600 pixelWidth"/>
+                  <v:f eqn="prod @3 21600 pixelHeight"/>
+                  <v:f eqn="sum @0 0 1"/>
+                  <v:f eqn="prod @6 1 2"/>
+                  <v:f eqn="prod @7 21600 pixelWidth"/>
+                  <v:f eqn="sum @8 21600 0"/>
+                  <v:f eqn="prod @7 21600 pixelHeight"/>
+                  <v:f eqn="sum @10 21600 0"/>
+                </v:formulas>
+                <v:path o:extrusionok="f" gradientshapeok="t" o:connecttype="rect"/>
+                <o:lock v:ext="edit" aspectratio="t"/>
+              </v:shapetype>
+              <v:shape id="_x0000_i3" o:spid="_x0000_s3" type="#_x0000_t75" style="width:487.02pt;height:170.81pt;mso-wrap-distance-left:0.00pt;mso-wrap-distance-top:0.00pt;mso-wrap-distance-right:0.00pt;mso-wrap-distance-bottom:0.00pt;rotation:0;z-index:1;" stroked="false">
+                <v:imagedata r:id="rId12" o:title=""/>
+                <o:lock v:ext="edit" rotation="t"/>
+              </v:shape>
+            </w:pict>
+          </mc:Fallback>
+        </mc:AlternateContent>
+      </w:r>
+      <w:r/>
+      <w:r>
+        <w:rPr>
+          <w:highlight w:val="none"/>
+        </w:rPr>
+      </w:r>
+      <w:r>
+        <w:rPr>
+          <w:highlight w:val="none"/>
+        </w:rPr>
+      </w:r>
+    </w:p>
+    <w:p>
+      <w:pPr>
+        <w:pBdr/>
+        <w:spacing/>
+        <w:ind/>
+        <w:jc w:val="both"/>
+        <w:rPr/>
+      </w:pPr>
+      <w:r>
+        <mc:AlternateContent>
+          <mc:Choice Requires="wpg">
+            <w:drawing>
+              <wp:inline xmlns:wp="http://schemas.openxmlformats.org/drawingml/2006/wordprocessingDrawing" distT="0" distB="0" distL="0" distR="0">
+                <wp:extent cx="6185110" cy="1631238"/>
+                <wp:effectExtent l="0" t="0" r="0" b="0"/>
+                <wp:docPr id="5" name=""/>
+                <wp:cNvGraphicFramePr>
+                  <a:graphicFrameLocks xmlns:a="http://schemas.openxmlformats.org/drawingml/2006/main" noChangeAspect="1"/>
+                </wp:cNvGraphicFramePr>
+                <a:graphic xmlns:a="http://schemas.openxmlformats.org/drawingml/2006/main">
+                  <a:graphicData uri="http://schemas.openxmlformats.org/drawingml/2006/picture">
+                    <pic:pic xmlns:pic="http://schemas.openxmlformats.org/drawingml/2006/picture">
+                      <pic:nvPicPr>
+                        <pic:cNvPr id="1216625631" name=""/>
+                        <pic:cNvPicPr>
+                          <a:picLocks noChangeAspect="1"/>
+                        </pic:cNvPicPr>
+                        <pic:nvPr/>
+                      </pic:nvPicPr>
+                      <pic:blipFill>
+                        <a:blip r:embed="rId13"/>
+                        <a:stretch/>
+                      </pic:blipFill>
+                      <pic:spPr bwMode="auto">
+                        <a:xfrm>
+                          <a:off x="0" y="0"/>
+                          <a:ext cx="6185109" cy="1631237"/>
+                        </a:xfrm>
+                        <a:prstGeom prst="rect">
+                          <a:avLst/>
+                        </a:prstGeom>
+                      </pic:spPr>
+                    </pic:pic>
+                  </a:graphicData>
+                </a:graphic>
+              </wp:inline>
+            </w:drawing>
+          </mc:Choice>
+          <mc:Fallback>
+            <w:pict>
+              <v:shapetype id="_x0000_t75" coordsize="21600,21600" o:spt="75" o:preferrelative="t" path="m@4@5l@4@11@9@11@9@5xe" filled="f" stroked="f">
+                <v:stroke joinstyle="miter"/>
+                <v:formulas>
+                  <v:f eqn="if lineDrawn pixelLineWidth 0"/>
+                  <v:f eqn="sum @0 1 0"/>
+                  <v:f eqn="sum 0 0 @1"/>
+                  <v:f eqn="prod @2 1 2"/>
+                  <v:f eqn="prod @3 21600 pixelWidth"/>
+                  <v:f eqn="prod @3 21600 pixelHeight"/>
+                  <v:f eqn="sum @0 0 1"/>
+                  <v:f eqn="prod @6 1 2"/>
+                  <v:f eqn="prod @7 21600 pixelWidth"/>
+                  <v:f eqn="sum @8 21600 0"/>
+                  <v:f eqn="prod @7 21600 pixelHeight"/>
+                  <v:f eqn="sum @10 21600 0"/>
+                </v:formulas>
+                <v:path o:extrusionok="f" gradientshapeok="t" o:connecttype="rect"/>
+                <o:lock v:ext="edit" aspectratio="t"/>
+              </v:shapetype>
+              <v:shape id="_x0000_i4" o:spid="_x0000_s4" type="#_x0000_t75" style="width:487.02pt;height:128.44pt;mso-wrap-distance-left:0.00pt;mso-wrap-distance-top:0.00pt;mso-wrap-distance-right:0.00pt;mso-wrap-distance-bottom:0.00pt;z-index:1;" stroked="false">
+                <v:imagedata r:id="rId13" o:title=""/>
+                <o:lock v:ext="edit" rotation="t"/>
+              </v:shape>
+            </w:pict>
+          </mc:Fallback>
+        </mc:AlternateContent>
+      </w:r>
+      <w:r/>
+    </w:p>
+    <w:p>
+      <w:pPr>
+        <w:pBdr/>
+        <w:spacing/>
+        <w:ind/>
+        <w:jc w:val="both"/>
+        <w:rPr/>
+      </w:pPr>
+      <w:r>
+        <mc:AlternateContent>
+          <mc:Choice Requires="wpg">
+            <w:drawing>
+              <wp:inline xmlns:wp="http://schemas.openxmlformats.org/drawingml/2006/wordprocessingDrawing" distT="0" distB="0" distL="0" distR="0">
+                <wp:extent cx="6185110" cy="1619910"/>
+                <wp:effectExtent l="0" t="0" r="0" b="0"/>
+                <wp:docPr id="6" name=""/>
+                <wp:cNvGraphicFramePr>
+                  <a:graphicFrameLocks xmlns:a="http://schemas.openxmlformats.org/drawingml/2006/main" noChangeAspect="1"/>
+                </wp:cNvGraphicFramePr>
+                <a:graphic xmlns:a="http://schemas.openxmlformats.org/drawingml/2006/main">
+                  <a:graphicData uri="http://schemas.openxmlformats.org/drawingml/2006/picture">
+                    <pic:pic xmlns:pic="http://schemas.openxmlformats.org/drawingml/2006/picture">
+                      <pic:nvPicPr>
+                        <pic:cNvPr id="575681741" name=""/>
+                        <pic:cNvPicPr>
+                          <a:picLocks noChangeAspect="1"/>
+                        </pic:cNvPicPr>
+                        <pic:nvPr/>
+                      </pic:nvPicPr>
+                      <pic:blipFill>
+                        <a:blip r:embed="rId14"/>
+                        <a:stretch/>
+                      </pic:blipFill>
+                      <pic:spPr bwMode="auto">
+                        <a:xfrm>
+                          <a:off x="0" y="0"/>
+                          <a:ext cx="6185109" cy="1619909"/>
+                        </a:xfrm>
+                        <a:prstGeom prst="rect">
+                          <a:avLst/>
+                        </a:prstGeom>
+                      </pic:spPr>
+                    </pic:pic>
+                  </a:graphicData>
+                </a:graphic>
+              </wp:inline>
+            </w:drawing>
+          </mc:Choice>
+          <mc:Fallback>
+            <w:pict>
+              <v:shapetype id="_x0000_t75" coordsize="21600,21600" o:spt="75" o:preferrelative="t" path="m@4@5l@4@11@9@11@9@5xe" filled="f" stroked="f">
+                <v:stroke joinstyle="miter"/>
+                <v:formulas>
+                  <v:f eqn="if lineDrawn pixelLineWidth 0"/>
+                  <v:f eqn="sum @0 1 0"/>
+                  <v:f eqn="sum 0 0 @1"/>
+                  <v:f eqn="prod @2 1 2"/>
+                  <v:f eqn="prod @3 21600 pixelWidth"/>
+                  <v:f eqn="prod @3 21600 pixelHeight"/>
+                  <v:f eqn="sum @0 0 1"/>
+                  <v:f eqn="prod @6 1 2"/>
+                  <v:f eqn="prod @7 21600 pixelWidth"/>
+                  <v:f eqn="sum @8 21600 0"/>
+                  <v:f eqn="prod @7 21600 pixelHeight"/>
+                  <v:f eqn="sum @10 21600 0"/>
+                </v:formulas>
+                <v:path o:extrusionok="f" gradientshapeok="t" o:connecttype="rect"/>
+                <o:lock v:ext="edit" aspectratio="t"/>
+              </v:shapetype>
+              <v:shape id="_x0000_i5" o:spid="_x0000_s5" type="#_x0000_t75" style="width:487.02pt;height:127.55pt;mso-wrap-distance-left:0.00pt;mso-wrap-distance-top:0.00pt;mso-wrap-distance-right:0.00pt;mso-wrap-distance-bottom:0.00pt;z-index:1;" stroked="false">
+                <v:imagedata r:id="rId14" o:title=""/>
+                <o:lock v:ext="edit" rotation="t"/>
+              </v:shape>
+            </w:pict>
+          </mc:Fallback>
+        </mc:AlternateContent>
+      </w:r>
+      <w:r/>
+    </w:p>
+    <w:p>
+      <w:pPr>
+        <w:pBdr/>
+        <w:spacing/>
+        <w:ind/>
+        <w:jc w:val="both"/>
+        <w:rPr/>
+      </w:pPr>
+      <w:r>
+        <mc:AlternateContent>
+          <mc:Choice Requires="wpg">
+            <w:drawing>
+              <wp:inline xmlns:wp="http://schemas.openxmlformats.org/drawingml/2006/wordprocessingDrawing" distT="0" distB="0" distL="0" distR="0">
+                <wp:extent cx="6185110" cy="2662089"/>
+                <wp:effectExtent l="0" t="0" r="0" b="0"/>
+                <wp:docPr id="7" name=""/>
+                <wp:cNvGraphicFramePr>
+                  <a:graphicFrameLocks xmlns:a="http://schemas.openxmlformats.org/drawingml/2006/main" noChangeAspect="1"/>
+                </wp:cNvGraphicFramePr>
+                <a:graphic xmlns:a="http://schemas.openxmlformats.org/drawingml/2006/main">
+                  <a:graphicData uri="http://schemas.openxmlformats.org/drawingml/2006/picture">
+                    <pic:pic xmlns:pic="http://schemas.openxmlformats.org/drawingml/2006/picture">
+                      <pic:nvPicPr>
+                        <pic:cNvPr id="1538694002" name=""/>
+                        <pic:cNvPicPr>
+                          <a:picLocks noChangeAspect="1"/>
+                        </pic:cNvPicPr>
+                        <pic:nvPr/>
+                      </pic:nvPicPr>
+                      <pic:blipFill>
+                        <a:blip r:embed="rId15"/>
+                        <a:stretch/>
+                      </pic:blipFill>
+                      <pic:spPr bwMode="auto">
+                        <a:xfrm>
+                          <a:off x="0" y="0"/>
+                          <a:ext cx="6185109" cy="2662089"/>
+                        </a:xfrm>
+                        <a:prstGeom prst="rect">
+                          <a:avLst/>
+                        </a:prstGeom>
+                      </pic:spPr>
+                    </pic:pic>
+                  </a:graphicData>
+                </a:graphic>
+              </wp:inline>
+            </w:drawing>
+          </mc:Choice>
+          <mc:Fallback>
+            <w:pict>
+              <v:shapetype id="_x0000_t75" coordsize="21600,21600" o:spt="75" o:preferrelative="t" path="m@4@5l@4@11@9@11@9@5xe" filled="f" stroked="f">
+                <v:stroke joinstyle="miter"/>
+                <v:formulas>
+                  <v:f eqn="if lineDrawn pixelLineWidth 0"/>
+                  <v:f eqn="sum @0 1 0"/>
+                  <v:f eqn="sum 0 0 @1"/>
+                  <v:f eqn="prod @2 1 2"/>
+                  <v:f eqn="prod @3 21600 pixelWidth"/>
+                  <v:f eqn="prod @3 21600 pixelHeight"/>
+                  <v:f eqn="sum @0 0 1"/>
+                  <v:f eqn="prod @6 1 2"/>
+                  <v:f eqn="prod @7 21600 pixelWidth"/>
+                  <v:f eqn="sum @8 21600 0"/>
+                  <v:f eqn="prod @7 21600 pixelHeight"/>
+                  <v:f eqn="sum @10 21600 0"/>
+                </v:formulas>
+                <v:path o:extrusionok="f" gradientshapeok="t" o:connecttype="rect"/>
+                <o:lock v:ext="edit" aspectratio="t"/>
+              </v:shapetype>
+              <v:shape id="_x0000_i6" o:spid="_x0000_s6" type="#_x0000_t75" style="width:487.02pt;height:209.61pt;mso-wrap-distance-left:0.00pt;mso-wrap-distance-top:0.00pt;mso-wrap-distance-right:0.00pt;mso-wrap-distance-bottom:0.00pt;z-index:1;" stroked="false">
+                <v:imagedata r:id="rId15" o:title=""/>
+                <o:lock v:ext="edit" rotation="t"/>
+              </v:shape>
+            </w:pict>
+          </mc:Fallback>
+        </mc:AlternateContent>
+      </w:r>
+      <w:r/>
+      <w:r/>
+    </w:p>
+    <w:p>
+      <w:pPr>
+        <w:pBdr/>
+        <w:spacing/>
+        <w:ind/>
+        <w:jc w:val="both"/>
+        <w:rPr>
+          <w:highlight w:val="none"/>
+        </w:rPr>
+      </w:pPr>
+      <w:r>
+        <mc:AlternateContent>
+          <mc:Choice Requires="wpg">
+            <w:drawing>
+              <wp:inline xmlns:wp="http://schemas.openxmlformats.org/drawingml/2006/wordprocessingDrawing" distT="0" distB="0" distL="0" distR="0">
+                <wp:extent cx="6185110" cy="4417935"/>
+                <wp:effectExtent l="0" t="0" r="0" b="0"/>
+                <wp:docPr id="8" name=""/>
+                <wp:cNvGraphicFramePr>
+                  <a:graphicFrameLocks xmlns:a="http://schemas.openxmlformats.org/drawingml/2006/main" noChangeAspect="1"/>
+                </wp:cNvGraphicFramePr>
+                <a:graphic xmlns:a="http://schemas.openxmlformats.org/drawingml/2006/main">
+                  <a:graphicData uri="http://schemas.openxmlformats.org/drawingml/2006/picture">
+                    <pic:pic xmlns:pic="http://schemas.openxmlformats.org/drawingml/2006/picture">
+                      <pic:nvPicPr>
+                        <pic:cNvPr id="1849385906" name=""/>
+                        <pic:cNvPicPr>
+                          <a:picLocks noChangeAspect="1"/>
+                        </pic:cNvPicPr>
+                        <pic:nvPr/>
+                      </pic:nvPicPr>
+                      <pic:blipFill>
+                        <a:blip r:embed="rId16"/>
+                        <a:stretch/>
+                      </pic:blipFill>
+                      <pic:spPr bwMode="auto">
+                        <a:xfrm>
+                          <a:off x="0" y="0"/>
+                          <a:ext cx="6185109" cy="4417935"/>
+                        </a:xfrm>
+                        <a:prstGeom prst="rect">
+                          <a:avLst/>
+                        </a:prstGeom>
+                      </pic:spPr>
+                    </pic:pic>
+                  </a:graphicData>
+                </a:graphic>
+              </wp:inline>
+            </w:drawing>
+          </mc:Choice>
+          <mc:Fallback>
+            <w:pict>
+              <v:shapetype id="_x0000_t75" coordsize="21600,21600" o:spt="75" o:preferrelative="t" path="m@4@5l@4@11@9@11@9@5xe" filled="f" stroked="f">
+                <v:stroke joinstyle="miter"/>
+                <v:formulas>
+                  <v:f eqn="if lineDrawn pixelLineWidth 0"/>
+                  <v:f eqn="sum @0 1 0"/>
+                  <v:f eqn="sum 0 0 @1"/>
+                  <v:f eqn="prod @2 1 2"/>
+                  <v:f eqn="prod @3 21600 pixelWidth"/>
+                  <v:f eqn="prod @3 21600 pixelHeight"/>
+                  <v:f eqn="sum @0 0 1"/>
+                  <v:f eqn="prod @6 1 2"/>
+                  <v:f eqn="prod @7 21600 pixelWidth"/>
+                  <v:f eqn="sum @8 21600 0"/>
+                  <v:f eqn="prod @7 21600 pixelHeight"/>
+                  <v:f eqn="sum @10 21600 0"/>
+                </v:formulas>
+                <v:path o:extrusionok="f" gradientshapeok="t" o:connecttype="rect"/>
+                <o:lock v:ext="edit" aspectratio="t"/>
+              </v:shapetype>
+              <v:shape id="_x0000_i7" o:spid="_x0000_s7" type="#_x0000_t75" style="width:487.02pt;height:347.87pt;mso-wrap-distance-left:0.00pt;mso-wrap-distance-top:0.00pt;mso-wrap-distance-right:0.00pt;mso-wrap-distance-bottom:0.00pt;z-index:1;" stroked="false">
+                <v:imagedata r:id="rId16" o:title=""/>
+                <o:lock v:ext="edit" rotation="t"/>
+              </v:shape>
+            </w:pict>
+          </mc:Fallback>
+        </mc:AlternateContent>
+      </w:r>
+      <w:r/>
+      <w:r/>
+    </w:p>
+    <w:p>
+      <w:pPr>
+        <w:pBdr/>
+        <w:spacing/>
+        <w:ind/>
+        <w:jc w:val="both"/>
+        <w:rPr>
+          <w:highlight w:val="none"/>
+        </w:rPr>
+      </w:pPr>
+      <w:r>
+        <w:rPr>
+          <w:highlight w:val="none"/>
+        </w:rPr>
+      </w:r>
+      <w:r>
+        <w:rPr>
+          <w:highlight w:val="none"/>
+        </w:rPr>
+      </w:r>
+    </w:p>
+    <w:p>
+      <w:pPr>
+        <w:pStyle w:val="15"/>
+        <w:pBdr/>
+        <w:spacing/>
+        <w:ind/>
+        <w:rPr>
+          <w:highlight w:val="none"/>
+        </w:rPr>
+      </w:pPr>
+      <w:r>
+        <w:t xml:space="preserve">1.8.- Servicio de transferencia de archivos en modo gr</w:t>
+      </w:r>
+      <w:r>
+        <w:t xml:space="preserve">áfico.</w:t>
+      </w:r>
+      <w:r/>
+    </w:p>
+    <w:p>
+      <w:pPr>
+        <w:pBdr/>
+        <w:spacing/>
+        <w:ind/>
+        <w:jc w:val="both"/>
+        <w:rPr>
+          <w:highlight w:val="none"/>
+        </w:rPr>
+      </w:pPr>
+      <w:r>
+        <w:rPr>
+          <w:highlight w:val="none"/>
+        </w:rPr>
+        <w:t xml:space="preserve">Para trabajar de un modo m</w:t>
+      </w:r>
+      <w:r>
+        <w:rPr>
+          <w:highlight w:val="none"/>
+        </w:rPr>
+        <w:t xml:space="preserve">ás interactivo se utiliza clientes ftp de modo gr</w:t>
+      </w:r>
+      <w:r>
+        <w:rPr>
+          <w:highlight w:val="none"/>
+        </w:rPr>
+        <w:t xml:space="preserve">áfico o mediante el navegador.</w:t>
+      </w:r>
+      <w:r>
+        <w:rPr>
+          <w:highlight w:val="none"/>
+        </w:rPr>
+      </w:r>
+      <w:r>
+        <w:rPr>
+          <w:highlight w:val="none"/>
+        </w:rPr>
+      </w:r>
+    </w:p>
+    <w:p>
+      <w:pPr>
+        <w:pBdr/>
+        <w:spacing/>
+        <w:ind/>
+        <w:jc w:val="both"/>
+        <w:rPr>
+          <w:highlight w:val="none"/>
+        </w:rPr>
+      </w:pPr>
+      <w:r>
+        <w:rPr>
+          <w:highlight w:val="none"/>
+        </w:rPr>
+      </w:r>
+      <w:r>
+        <w:rPr>
+          <w:rFonts w:ascii="Courier New" w:hAnsi="Courier New" w:eastAsia="Courier New" w:cs="Courier New"/>
+          <w:highlight w:val="none"/>
+        </w:rPr>
+      </w:r>
+      <w:r>
+        <w:rPr>
+          <w:highlight w:val="none"/>
+        </w:rPr>
+        <w:t xml:space="preserve">Típicamente los clientes gráficos se comportan todos igual, esto es, tienen una interfaz parecida, básicamente presentan una ventana partida en dos secciones: la de la izquierda suele representar el equipo cliente ftp -desde donde se intenta establecer la cone</w:t>
+      </w:r>
+      <w:r>
+        <w:rPr>
+          <w:highlight w:val="none"/>
+        </w:rPr>
+        <w:t xml:space="preserve">xión- y la de la derecha suele representar el equipo servidor ftp -quién recibe la conexión-. Luego suelen existir,en alguna zona determinada de la ventana: en el centro entre las dos secciones, arriba de las dos secciones, etc una serie de botones, usualmente </w:t>
+      </w:r>
+      <w:r>
+        <w:rPr>
+          <w:highlight w:val="none"/>
+        </w:rPr>
+        <w:t xml:space="preserve">representados como flechas que indican la posibilidad de subir o descargar archivos.</w:t>
+      </w:r>
+      <w:r>
+        <w:rPr>
+          <w:highlight w:val="none"/>
+        </w:rPr>
+      </w:r>
+      <w:r>
+        <w:rPr>
+          <w:highlight w:val="none"/>
+        </w:rPr>
+      </w:r>
+    </w:p>
+    <w:p>
+      <w:pPr>
+        <w:pBdr/>
+        <w:spacing/>
+        <w:ind/>
+        <w:jc w:val="both"/>
+        <w:rPr>
+          <w:highlight w:val="none"/>
+        </w:rPr>
+      </w:pPr>
+      <w:r>
+        <w:rPr>
+          <w:highlight w:val="none"/>
+        </w:rPr>
+      </w:r>
+      <w:r>
+        <w:rPr>
+          <w:highlight w:val="none"/>
+        </w:rPr>
+        <w:t xml:space="preserve">Dentro de los clientes ftp en modo gráfico cabe destacar dos: </w:t>
+      </w:r>
+      <w:r>
+        <w:rPr>
+          <w:b/>
+          <w:bCs/>
+          <w:highlight w:val="none"/>
+        </w:rPr>
+        <w:t xml:space="preserve">gftp </w:t>
+      </w:r>
+      <w:r>
+        <w:rPr>
+          <w:highlight w:val="none"/>
+        </w:rPr>
+        <w:t xml:space="preserve">y </w:t>
+      </w:r>
+      <w:r>
+        <w:rPr>
+          <w:b/>
+          <w:bCs/>
+          <w:highlight w:val="none"/>
+        </w:rPr>
+        <w:t xml:space="preserve">filezilla</w:t>
+      </w:r>
+      <w:r>
+        <w:rPr>
+          <w:highlight w:val="none"/>
+        </w:rPr>
+        <w:t xml:space="preserve">.</w:t>
+      </w:r>
+      <w:r>
+        <w:rPr>
+          <w:highlight w:val="none"/>
+        </w:rPr>
+      </w:r>
+      <w:r>
+        <w:rPr>
+          <w:highlight w:val="none"/>
+        </w:rPr>
+      </w:r>
+    </w:p>
+    <w:p>
+      <w:pPr>
+        <w:pBdr/>
+        <w:spacing/>
+        <w:ind/>
+        <w:jc w:val="both"/>
+        <w:rPr>
+          <w:highlight w:val="none"/>
+        </w:rPr>
+      </w:pPr>
+      <w:r>
+        <w:rPr>
+          <w:highlight w:val="none"/>
+        </w:rPr>
+      </w:r>
+      <w:r>
+        <w:rPr>
+          <w:highlight w:val="none"/>
+        </w:rPr>
+        <w:t xml:space="preserve">1.Cliente en modo gráfico gftp: Servidor, puerto, usuario, contraseña</w:t>
+      </w:r>
+      <w:r>
+        <w:rPr>
+          <w:highlight w:val="none"/>
+        </w:rPr>
+      </w:r>
+      <w:r>
+        <w:rPr>
+          <w:highlight w:val="none"/>
+        </w:rPr>
+      </w:r>
+    </w:p>
+    <w:p>
+      <w:pPr>
+        <w:pBdr/>
+        <w:spacing/>
+        <w:ind/>
+        <w:jc w:val="both"/>
+        <w:rPr>
+          <w:highlight w:val="none"/>
+        </w:rPr>
+      </w:pPr>
+      <w:r>
+        <w:rPr>
+          <w:highlight w:val="none"/>
+        </w:rPr>
+        <w:t xml:space="preserve">2.Cliente en modo gr</w:t>
+      </w:r>
+      <w:r>
+        <w:rPr>
+          <w:highlight w:val="none"/>
+        </w:rPr>
+        <w:t xml:space="preserve">áfico filezilla: servidor, nombre de usuario, contraseña, puerto</w:t>
+      </w:r>
+      <w:r>
+        <w:rPr>
+          <w:highlight w:val="none"/>
+        </w:rPr>
+      </w:r>
+    </w:p>
+    <w:p>
+      <w:pPr>
+        <w:pBdr/>
+        <w:spacing/>
+        <w:ind/>
+        <w:jc w:val="both"/>
+        <w:rPr>
+          <w:highlight w:val="none"/>
+        </w:rPr>
+      </w:pPr>
+      <w:r>
+        <w:rPr>
+          <w:highlight w:val="none"/>
+        </w:rPr>
+        <w:t xml:space="preserve">Para instalar el cliente gr</w:t>
+      </w:r>
+      <w:r>
+        <w:rPr>
+          <w:highlight w:val="none"/>
+        </w:rPr>
+        <w:t xml:space="preserve">áfico FileZilla, seguiremos los siguientes pasos:</w:t>
+      </w:r>
+      <w:r>
+        <w:rPr>
+          <w:highlight w:val="none"/>
+        </w:rPr>
+      </w:r>
+    </w:p>
+    <w:p>
+      <w:pPr>
+        <w:pStyle w:val="621"/>
+        <w:numPr>
+          <w:ilvl w:val="0"/>
+          <w:numId w:val="14"/>
+        </w:numPr>
+        <w:pBdr/>
+        <w:spacing/>
+        <w:ind/>
+        <w:jc w:val="both"/>
+        <w:rPr/>
+      </w:pPr>
+      <w:r>
+        <w:rPr>
+          <w:highlight w:val="none"/>
+        </w:rPr>
+        <w:t xml:space="preserve">Actualizar sistema operativo: </w:t>
+      </w:r>
+      <w:r>
+        <w:rPr>
+          <w:rFonts w:ascii="Courier New" w:hAnsi="Courier New" w:eastAsia="Courier New" w:cs="Courier New"/>
+          <w:highlight w:val="none"/>
+        </w:rPr>
+        <w:t xml:space="preserve">apt get update</w:t>
+      </w:r>
+      <w:r>
+        <w:rPr>
+          <w:highlight w:val="none"/>
+        </w:rPr>
+      </w:r>
+    </w:p>
+    <w:p>
+      <w:pPr>
+        <w:pStyle w:val="621"/>
+        <w:numPr>
+          <w:ilvl w:val="0"/>
+          <w:numId w:val="14"/>
+        </w:numPr>
+        <w:pBdr/>
+        <w:spacing/>
+        <w:ind/>
+        <w:jc w:val="both"/>
+        <w:rPr/>
+      </w:pPr>
+      <w:r>
+        <w:rPr>
+          <w:highlight w:val="none"/>
+        </w:rPr>
+        <w:t xml:space="preserve">Instalar cliente FTP en modo gr</w:t>
+      </w:r>
+      <w:r>
+        <w:rPr>
+          <w:highlight w:val="none"/>
+        </w:rPr>
+        <w:t xml:space="preserve">áfico FileZilla: </w:t>
+      </w:r>
+      <w:r>
+        <w:rPr>
+          <w:rFonts w:ascii="Courier New" w:hAnsi="Courier New" w:eastAsia="Courier New" w:cs="Courier New"/>
+          <w:highlight w:val="none"/>
+        </w:rPr>
+        <w:t xml:space="preserve">apt install filezilla</w:t>
+      </w:r>
+      <w:r>
+        <w:rPr>
+          <w:highlight w:val="none"/>
+        </w:rPr>
+      </w:r>
+      <w:r>
+        <w:rPr>
+          <w:highlight w:val="none"/>
+        </w:rPr>
+      </w:r>
+    </w:p>
+    <w:p>
+      <w:pPr>
+        <w:pStyle w:val="621"/>
+        <w:numPr>
+          <w:ilvl w:val="0"/>
+          <w:numId w:val="14"/>
+        </w:numPr>
+        <w:pBdr/>
+        <w:spacing/>
+        <w:ind/>
+        <w:jc w:val="both"/>
+        <w:rPr/>
+      </w:pPr>
+      <w:r>
+        <w:rPr>
+          <w:highlight w:val="none"/>
+        </w:rPr>
+      </w:r>
+      <w:r>
+        <w:rPr>
+          <w:highlight w:val="none"/>
+        </w:rPr>
+      </w:r>
+    </w:p>
+    <w:p>
+      <w:pPr>
+        <w:pBdr/>
+        <w:spacing/>
+        <w:ind/>
+        <w:rPr/>
+      </w:pPr>
+      <w:r/>
+      <w:r/>
+    </w:p>
+    <w:p>
+      <w:pPr>
+        <w:pBdr/>
+        <w:spacing/>
+        <w:ind/>
+        <w:rPr/>
+      </w:pPr>
+      <w:r/>
+      <w:r/>
+    </w:p>
     <w:sectPr>
       <w:footnotePr/>
       <w:endnotePr/>
@@ -3825,6 +5615,718 @@
     </w:lvl>
   </w:abstractNum>
   <w:abstractNum w:abstractNumId="8">
+    <w:lvl w:ilvl="0">
+      <w:isLgl w:val="false"/>
+      <w:lvlJc w:val="left"/>
+      <w:lvlText w:val="–"/>
+      <w:numFmt w:val="bullet"/>
+      <w:pPr>
+        <w:pBdr/>
+        <w:spacing/>
+        <w:ind w:hanging="360" w:left="709"/>
+      </w:pPr>
+      <w:rPr>
+        <w:rFonts w:hint="default" w:ascii="Arial" w:hAnsi="Arial" w:eastAsia="Arial" w:cs="Arial"/>
+      </w:rPr>
+      <w:start w:val="1"/>
+      <w:suff w:val="tab"/>
+    </w:lvl>
+    <w:lvl w:ilvl="1">
+      <w:isLgl w:val="false"/>
+      <w:lvlJc w:val="left"/>
+      <w:lvlText w:val="o"/>
+      <w:numFmt w:val="bullet"/>
+      <w:pPr>
+        <w:pBdr/>
+        <w:spacing/>
+        <w:ind w:hanging="360" w:left="1429"/>
+      </w:pPr>
+      <w:rPr>
+        <w:rFonts w:hint="default" w:ascii="Courier New" w:hAnsi="Courier New" w:eastAsia="Courier New" w:cs="Courier New"/>
+      </w:rPr>
+      <w:start w:val="1"/>
+      <w:suff w:val="tab"/>
+    </w:lvl>
+    <w:lvl w:ilvl="2">
+      <w:isLgl w:val="false"/>
+      <w:lvlJc w:val="left"/>
+      <w:lvlText w:val="§"/>
+      <w:numFmt w:val="bullet"/>
+      <w:pPr>
+        <w:pBdr/>
+        <w:spacing/>
+        <w:ind w:hanging="360" w:left="2149"/>
+      </w:pPr>
+      <w:rPr>
+        <w:rFonts w:hint="default" w:ascii="Wingdings" w:hAnsi="Wingdings" w:eastAsia="Wingdings" w:cs="Wingdings"/>
+      </w:rPr>
+      <w:start w:val="1"/>
+      <w:suff w:val="tab"/>
+    </w:lvl>
+    <w:lvl w:ilvl="3">
+      <w:isLgl w:val="false"/>
+      <w:lvlJc w:val="left"/>
+      <w:lvlText w:val="·"/>
+      <w:numFmt w:val="bullet"/>
+      <w:pPr>
+        <w:pBdr/>
+        <w:spacing/>
+        <w:ind w:hanging="360" w:left="2869"/>
+      </w:pPr>
+      <w:rPr>
+        <w:rFonts w:hint="default" w:ascii="Symbol" w:hAnsi="Symbol" w:eastAsia="Symbol" w:cs="Symbol"/>
+      </w:rPr>
+      <w:start w:val="1"/>
+      <w:suff w:val="tab"/>
+    </w:lvl>
+    <w:lvl w:ilvl="4">
+      <w:isLgl w:val="false"/>
+      <w:lvlJc w:val="left"/>
+      <w:lvlText w:val="o"/>
+      <w:numFmt w:val="bullet"/>
+      <w:pPr>
+        <w:pBdr/>
+        <w:spacing/>
+        <w:ind w:hanging="360" w:left="3589"/>
+      </w:pPr>
+      <w:rPr>
+        <w:rFonts w:hint="default" w:ascii="Courier New" w:hAnsi="Courier New" w:eastAsia="Courier New" w:cs="Courier New"/>
+      </w:rPr>
+      <w:start w:val="1"/>
+      <w:suff w:val="tab"/>
+    </w:lvl>
+    <w:lvl w:ilvl="5">
+      <w:isLgl w:val="false"/>
+      <w:lvlJc w:val="left"/>
+      <w:lvlText w:val="§"/>
+      <w:numFmt w:val="bullet"/>
+      <w:pPr>
+        <w:pBdr/>
+        <w:spacing/>
+        <w:ind w:hanging="360" w:left="4309"/>
+      </w:pPr>
+      <w:rPr>
+        <w:rFonts w:hint="default" w:ascii="Wingdings" w:hAnsi="Wingdings" w:eastAsia="Wingdings" w:cs="Wingdings"/>
+      </w:rPr>
+      <w:start w:val="1"/>
+      <w:suff w:val="tab"/>
+    </w:lvl>
+    <w:lvl w:ilvl="6">
+      <w:isLgl w:val="false"/>
+      <w:lvlJc w:val="left"/>
+      <w:lvlText w:val="·"/>
+      <w:numFmt w:val="bullet"/>
+      <w:pPr>
+        <w:pBdr/>
+        <w:spacing/>
+        <w:ind w:hanging="360" w:left="5029"/>
+      </w:pPr>
+      <w:rPr>
+        <w:rFonts w:hint="default" w:ascii="Symbol" w:hAnsi="Symbol" w:eastAsia="Symbol" w:cs="Symbol"/>
+      </w:rPr>
+      <w:start w:val="1"/>
+      <w:suff w:val="tab"/>
+    </w:lvl>
+    <w:lvl w:ilvl="7">
+      <w:isLgl w:val="false"/>
+      <w:lvlJc w:val="left"/>
+      <w:lvlText w:val="o"/>
+      <w:numFmt w:val="bullet"/>
+      <w:pPr>
+        <w:pBdr/>
+        <w:spacing/>
+        <w:ind w:hanging="360" w:left="5749"/>
+      </w:pPr>
+      <w:rPr>
+        <w:rFonts w:hint="default" w:ascii="Courier New" w:hAnsi="Courier New" w:eastAsia="Courier New" w:cs="Courier New"/>
+      </w:rPr>
+      <w:start w:val="1"/>
+      <w:suff w:val="tab"/>
+    </w:lvl>
+    <w:lvl w:ilvl="8">
+      <w:isLgl w:val="false"/>
+      <w:lvlJc w:val="left"/>
+      <w:lvlText w:val="§"/>
+      <w:numFmt w:val="bullet"/>
+      <w:pPr>
+        <w:pBdr/>
+        <w:spacing/>
+        <w:ind w:hanging="360" w:left="6469"/>
+      </w:pPr>
+      <w:rPr>
+        <w:rFonts w:hint="default" w:ascii="Wingdings" w:hAnsi="Wingdings" w:eastAsia="Wingdings" w:cs="Wingdings"/>
+      </w:rPr>
+      <w:start w:val="1"/>
+      <w:suff w:val="tab"/>
+    </w:lvl>
+  </w:abstractNum>
+  <w:abstractNum w:abstractNumId="9">
+    <w:lvl w:ilvl="0">
+      <w:isLgl w:val="false"/>
+      <w:lvlJc w:val="left"/>
+      <w:lvlText w:val="–"/>
+      <w:numFmt w:val="bullet"/>
+      <w:pPr>
+        <w:pBdr/>
+        <w:spacing/>
+        <w:ind w:hanging="360" w:left="709"/>
+      </w:pPr>
+      <w:rPr>
+        <w:rFonts w:hint="default" w:ascii="Arial" w:hAnsi="Arial" w:eastAsia="Arial" w:cs="Arial"/>
+      </w:rPr>
+      <w:start w:val="1"/>
+      <w:suff w:val="tab"/>
+    </w:lvl>
+    <w:lvl w:ilvl="1">
+      <w:isLgl w:val="false"/>
+      <w:lvlJc w:val="left"/>
+      <w:lvlText w:val="o"/>
+      <w:numFmt w:val="bullet"/>
+      <w:pPr>
+        <w:pBdr/>
+        <w:spacing/>
+        <w:ind w:hanging="360" w:left="1429"/>
+      </w:pPr>
+      <w:rPr>
+        <w:rFonts w:hint="default" w:ascii="Courier New" w:hAnsi="Courier New" w:eastAsia="Courier New" w:cs="Courier New"/>
+      </w:rPr>
+      <w:start w:val="1"/>
+      <w:suff w:val="tab"/>
+    </w:lvl>
+    <w:lvl w:ilvl="2">
+      <w:isLgl w:val="false"/>
+      <w:lvlJc w:val="left"/>
+      <w:lvlText w:val="§"/>
+      <w:numFmt w:val="bullet"/>
+      <w:pPr>
+        <w:pBdr/>
+        <w:spacing/>
+        <w:ind w:hanging="360" w:left="2149"/>
+      </w:pPr>
+      <w:rPr>
+        <w:rFonts w:hint="default" w:ascii="Wingdings" w:hAnsi="Wingdings" w:eastAsia="Wingdings" w:cs="Wingdings"/>
+      </w:rPr>
+      <w:start w:val="1"/>
+      <w:suff w:val="tab"/>
+    </w:lvl>
+    <w:lvl w:ilvl="3">
+      <w:isLgl w:val="false"/>
+      <w:lvlJc w:val="left"/>
+      <w:lvlText w:val="·"/>
+      <w:numFmt w:val="bullet"/>
+      <w:pPr>
+        <w:pBdr/>
+        <w:spacing/>
+        <w:ind w:hanging="360" w:left="2869"/>
+      </w:pPr>
+      <w:rPr>
+        <w:rFonts w:hint="default" w:ascii="Symbol" w:hAnsi="Symbol" w:eastAsia="Symbol" w:cs="Symbol"/>
+      </w:rPr>
+      <w:start w:val="1"/>
+      <w:suff w:val="tab"/>
+    </w:lvl>
+    <w:lvl w:ilvl="4">
+      <w:isLgl w:val="false"/>
+      <w:lvlJc w:val="left"/>
+      <w:lvlText w:val="o"/>
+      <w:numFmt w:val="bullet"/>
+      <w:pPr>
+        <w:pBdr/>
+        <w:spacing/>
+        <w:ind w:hanging="360" w:left="3589"/>
+      </w:pPr>
+      <w:rPr>
+        <w:rFonts w:hint="default" w:ascii="Courier New" w:hAnsi="Courier New" w:eastAsia="Courier New" w:cs="Courier New"/>
+      </w:rPr>
+      <w:start w:val="1"/>
+      <w:suff w:val="tab"/>
+    </w:lvl>
+    <w:lvl w:ilvl="5">
+      <w:isLgl w:val="false"/>
+      <w:lvlJc w:val="left"/>
+      <w:lvlText w:val="§"/>
+      <w:numFmt w:val="bullet"/>
+      <w:pPr>
+        <w:pBdr/>
+        <w:spacing/>
+        <w:ind w:hanging="360" w:left="4309"/>
+      </w:pPr>
+      <w:rPr>
+        <w:rFonts w:hint="default" w:ascii="Wingdings" w:hAnsi="Wingdings" w:eastAsia="Wingdings" w:cs="Wingdings"/>
+      </w:rPr>
+      <w:start w:val="1"/>
+      <w:suff w:val="tab"/>
+    </w:lvl>
+    <w:lvl w:ilvl="6">
+      <w:isLgl w:val="false"/>
+      <w:lvlJc w:val="left"/>
+      <w:lvlText w:val="·"/>
+      <w:numFmt w:val="bullet"/>
+      <w:pPr>
+        <w:pBdr/>
+        <w:spacing/>
+        <w:ind w:hanging="360" w:left="5029"/>
+      </w:pPr>
+      <w:rPr>
+        <w:rFonts w:hint="default" w:ascii="Symbol" w:hAnsi="Symbol" w:eastAsia="Symbol" w:cs="Symbol"/>
+      </w:rPr>
+      <w:start w:val="1"/>
+      <w:suff w:val="tab"/>
+    </w:lvl>
+    <w:lvl w:ilvl="7">
+      <w:isLgl w:val="false"/>
+      <w:lvlJc w:val="left"/>
+      <w:lvlText w:val="o"/>
+      <w:numFmt w:val="bullet"/>
+      <w:pPr>
+        <w:pBdr/>
+        <w:spacing/>
+        <w:ind w:hanging="360" w:left="5749"/>
+      </w:pPr>
+      <w:rPr>
+        <w:rFonts w:hint="default" w:ascii="Courier New" w:hAnsi="Courier New" w:eastAsia="Courier New" w:cs="Courier New"/>
+      </w:rPr>
+      <w:start w:val="1"/>
+      <w:suff w:val="tab"/>
+    </w:lvl>
+    <w:lvl w:ilvl="8">
+      <w:isLgl w:val="false"/>
+      <w:lvlJc w:val="left"/>
+      <w:lvlText w:val="§"/>
+      <w:numFmt w:val="bullet"/>
+      <w:pPr>
+        <w:pBdr/>
+        <w:spacing/>
+        <w:ind w:hanging="360" w:left="6469"/>
+      </w:pPr>
+      <w:rPr>
+        <w:rFonts w:hint="default" w:ascii="Wingdings" w:hAnsi="Wingdings" w:eastAsia="Wingdings" w:cs="Wingdings"/>
+      </w:rPr>
+      <w:start w:val="1"/>
+      <w:suff w:val="tab"/>
+    </w:lvl>
+  </w:abstractNum>
+  <w:abstractNum w:abstractNumId="10">
+    <w:lvl w:ilvl="0">
+      <w:isLgl w:val="false"/>
+      <w:lvlJc w:val="left"/>
+      <w:lvlText w:val="–"/>
+      <w:numFmt w:val="bullet"/>
+      <w:pPr>
+        <w:pBdr/>
+        <w:spacing/>
+        <w:ind w:hanging="360" w:left="709"/>
+      </w:pPr>
+      <w:rPr>
+        <w:rFonts w:hint="default" w:ascii="Arial" w:hAnsi="Arial" w:eastAsia="Arial" w:cs="Arial"/>
+      </w:rPr>
+      <w:start w:val="1"/>
+      <w:suff w:val="tab"/>
+    </w:lvl>
+    <w:lvl w:ilvl="1">
+      <w:isLgl w:val="false"/>
+      <w:lvlJc w:val="left"/>
+      <w:lvlText w:val="o"/>
+      <w:numFmt w:val="bullet"/>
+      <w:pPr>
+        <w:pBdr/>
+        <w:spacing/>
+        <w:ind w:hanging="360" w:left="1429"/>
+      </w:pPr>
+      <w:rPr>
+        <w:rFonts w:hint="default" w:ascii="Courier New" w:hAnsi="Courier New" w:eastAsia="Courier New" w:cs="Courier New"/>
+      </w:rPr>
+      <w:start w:val="1"/>
+      <w:suff w:val="tab"/>
+    </w:lvl>
+    <w:lvl w:ilvl="2">
+      <w:isLgl w:val="false"/>
+      <w:lvlJc w:val="left"/>
+      <w:lvlText w:val="§"/>
+      <w:numFmt w:val="bullet"/>
+      <w:pPr>
+        <w:pBdr/>
+        <w:spacing/>
+        <w:ind w:hanging="360" w:left="2149"/>
+      </w:pPr>
+      <w:rPr>
+        <w:rFonts w:hint="default" w:ascii="Wingdings" w:hAnsi="Wingdings" w:eastAsia="Wingdings" w:cs="Wingdings"/>
+      </w:rPr>
+      <w:start w:val="1"/>
+      <w:suff w:val="tab"/>
+    </w:lvl>
+    <w:lvl w:ilvl="3">
+      <w:isLgl w:val="false"/>
+      <w:lvlJc w:val="left"/>
+      <w:lvlText w:val="·"/>
+      <w:numFmt w:val="bullet"/>
+      <w:pPr>
+        <w:pBdr/>
+        <w:spacing/>
+        <w:ind w:hanging="360" w:left="2869"/>
+      </w:pPr>
+      <w:rPr>
+        <w:rFonts w:hint="default" w:ascii="Symbol" w:hAnsi="Symbol" w:eastAsia="Symbol" w:cs="Symbol"/>
+      </w:rPr>
+      <w:start w:val="1"/>
+      <w:suff w:val="tab"/>
+    </w:lvl>
+    <w:lvl w:ilvl="4">
+      <w:isLgl w:val="false"/>
+      <w:lvlJc w:val="left"/>
+      <w:lvlText w:val="o"/>
+      <w:numFmt w:val="bullet"/>
+      <w:pPr>
+        <w:pBdr/>
+        <w:spacing/>
+        <w:ind w:hanging="360" w:left="3589"/>
+      </w:pPr>
+      <w:rPr>
+        <w:rFonts w:hint="default" w:ascii="Courier New" w:hAnsi="Courier New" w:eastAsia="Courier New" w:cs="Courier New"/>
+      </w:rPr>
+      <w:start w:val="1"/>
+      <w:suff w:val="tab"/>
+    </w:lvl>
+    <w:lvl w:ilvl="5">
+      <w:isLgl w:val="false"/>
+      <w:lvlJc w:val="left"/>
+      <w:lvlText w:val="§"/>
+      <w:numFmt w:val="bullet"/>
+      <w:pPr>
+        <w:pBdr/>
+        <w:spacing/>
+        <w:ind w:hanging="360" w:left="4309"/>
+      </w:pPr>
+      <w:rPr>
+        <w:rFonts w:hint="default" w:ascii="Wingdings" w:hAnsi="Wingdings" w:eastAsia="Wingdings" w:cs="Wingdings"/>
+      </w:rPr>
+      <w:start w:val="1"/>
+      <w:suff w:val="tab"/>
+    </w:lvl>
+    <w:lvl w:ilvl="6">
+      <w:isLgl w:val="false"/>
+      <w:lvlJc w:val="left"/>
+      <w:lvlText w:val="·"/>
+      <w:numFmt w:val="bullet"/>
+      <w:pPr>
+        <w:pBdr/>
+        <w:spacing/>
+        <w:ind w:hanging="360" w:left="5029"/>
+      </w:pPr>
+      <w:rPr>
+        <w:rFonts w:hint="default" w:ascii="Symbol" w:hAnsi="Symbol" w:eastAsia="Symbol" w:cs="Symbol"/>
+      </w:rPr>
+      <w:start w:val="1"/>
+      <w:suff w:val="tab"/>
+    </w:lvl>
+    <w:lvl w:ilvl="7">
+      <w:isLgl w:val="false"/>
+      <w:lvlJc w:val="left"/>
+      <w:lvlText w:val="o"/>
+      <w:numFmt w:val="bullet"/>
+      <w:pPr>
+        <w:pBdr/>
+        <w:spacing/>
+        <w:ind w:hanging="360" w:left="5749"/>
+      </w:pPr>
+      <w:rPr>
+        <w:rFonts w:hint="default" w:ascii="Courier New" w:hAnsi="Courier New" w:eastAsia="Courier New" w:cs="Courier New"/>
+      </w:rPr>
+      <w:start w:val="1"/>
+      <w:suff w:val="tab"/>
+    </w:lvl>
+    <w:lvl w:ilvl="8">
+      <w:isLgl w:val="false"/>
+      <w:lvlJc w:val="left"/>
+      <w:lvlText w:val="§"/>
+      <w:numFmt w:val="bullet"/>
+      <w:pPr>
+        <w:pBdr/>
+        <w:spacing/>
+        <w:ind w:hanging="360" w:left="6469"/>
+      </w:pPr>
+      <w:rPr>
+        <w:rFonts w:hint="default" w:ascii="Wingdings" w:hAnsi="Wingdings" w:eastAsia="Wingdings" w:cs="Wingdings"/>
+      </w:rPr>
+      <w:start w:val="1"/>
+      <w:suff w:val="tab"/>
+    </w:lvl>
+  </w:abstractNum>
+  <w:abstractNum w:abstractNumId="11">
+    <w:lvl w:ilvl="0">
+      <w:isLgl w:val="false"/>
+      <w:lvlJc w:val="left"/>
+      <w:lvlText w:val="–"/>
+      <w:numFmt w:val="bullet"/>
+      <w:pPr>
+        <w:pBdr/>
+        <w:spacing/>
+        <w:ind w:hanging="360" w:left="709"/>
+      </w:pPr>
+      <w:rPr>
+        <w:rFonts w:hint="default" w:ascii="Arial" w:hAnsi="Arial" w:eastAsia="Arial" w:cs="Arial"/>
+      </w:rPr>
+      <w:start w:val="1"/>
+      <w:suff w:val="tab"/>
+    </w:lvl>
+    <w:lvl w:ilvl="1">
+      <w:isLgl w:val="false"/>
+      <w:lvlJc w:val="left"/>
+      <w:lvlText w:val="o"/>
+      <w:numFmt w:val="bullet"/>
+      <w:pPr>
+        <w:pBdr/>
+        <w:spacing/>
+        <w:ind w:hanging="360" w:left="1429"/>
+      </w:pPr>
+      <w:rPr>
+        <w:rFonts w:hint="default" w:ascii="Courier New" w:hAnsi="Courier New" w:eastAsia="Courier New" w:cs="Courier New"/>
+      </w:rPr>
+      <w:start w:val="1"/>
+      <w:suff w:val="tab"/>
+    </w:lvl>
+    <w:lvl w:ilvl="2">
+      <w:isLgl w:val="false"/>
+      <w:lvlJc w:val="left"/>
+      <w:lvlText w:val="§"/>
+      <w:numFmt w:val="bullet"/>
+      <w:pPr>
+        <w:pBdr/>
+        <w:spacing/>
+        <w:ind w:hanging="360" w:left="2149"/>
+      </w:pPr>
+      <w:rPr>
+        <w:rFonts w:hint="default" w:ascii="Wingdings" w:hAnsi="Wingdings" w:eastAsia="Wingdings" w:cs="Wingdings"/>
+      </w:rPr>
+      <w:start w:val="1"/>
+      <w:suff w:val="tab"/>
+    </w:lvl>
+    <w:lvl w:ilvl="3">
+      <w:isLgl w:val="false"/>
+      <w:lvlJc w:val="left"/>
+      <w:lvlText w:val="·"/>
+      <w:numFmt w:val="bullet"/>
+      <w:pPr>
+        <w:pBdr/>
+        <w:spacing/>
+        <w:ind w:hanging="360" w:left="2869"/>
+      </w:pPr>
+      <w:rPr>
+        <w:rFonts w:hint="default" w:ascii="Symbol" w:hAnsi="Symbol" w:eastAsia="Symbol" w:cs="Symbol"/>
+      </w:rPr>
+      <w:start w:val="1"/>
+      <w:suff w:val="tab"/>
+    </w:lvl>
+    <w:lvl w:ilvl="4">
+      <w:isLgl w:val="false"/>
+      <w:lvlJc w:val="left"/>
+      <w:lvlText w:val="o"/>
+      <w:numFmt w:val="bullet"/>
+      <w:pPr>
+        <w:pBdr/>
+        <w:spacing/>
+        <w:ind w:hanging="360" w:left="3589"/>
+      </w:pPr>
+      <w:rPr>
+        <w:rFonts w:hint="default" w:ascii="Courier New" w:hAnsi="Courier New" w:eastAsia="Courier New" w:cs="Courier New"/>
+      </w:rPr>
+      <w:start w:val="1"/>
+      <w:suff w:val="tab"/>
+    </w:lvl>
+    <w:lvl w:ilvl="5">
+      <w:isLgl w:val="false"/>
+      <w:lvlJc w:val="left"/>
+      <w:lvlText w:val="§"/>
+      <w:numFmt w:val="bullet"/>
+      <w:pPr>
+        <w:pBdr/>
+        <w:spacing/>
+        <w:ind w:hanging="360" w:left="4309"/>
+      </w:pPr>
+      <w:rPr>
+        <w:rFonts w:hint="default" w:ascii="Wingdings" w:hAnsi="Wingdings" w:eastAsia="Wingdings" w:cs="Wingdings"/>
+      </w:rPr>
+      <w:start w:val="1"/>
+      <w:suff w:val="tab"/>
+    </w:lvl>
+    <w:lvl w:ilvl="6">
+      <w:isLgl w:val="false"/>
+      <w:lvlJc w:val="left"/>
+      <w:lvlText w:val="·"/>
+      <w:numFmt w:val="bullet"/>
+      <w:pPr>
+        <w:pBdr/>
+        <w:spacing/>
+        <w:ind w:hanging="360" w:left="5029"/>
+      </w:pPr>
+      <w:rPr>
+        <w:rFonts w:hint="default" w:ascii="Symbol" w:hAnsi="Symbol" w:eastAsia="Symbol" w:cs="Symbol"/>
+      </w:rPr>
+      <w:start w:val="1"/>
+      <w:suff w:val="tab"/>
+    </w:lvl>
+    <w:lvl w:ilvl="7">
+      <w:isLgl w:val="false"/>
+      <w:lvlJc w:val="left"/>
+      <w:lvlText w:val="o"/>
+      <w:numFmt w:val="bullet"/>
+      <w:pPr>
+        <w:pBdr/>
+        <w:spacing/>
+        <w:ind w:hanging="360" w:left="5749"/>
+      </w:pPr>
+      <w:rPr>
+        <w:rFonts w:hint="default" w:ascii="Courier New" w:hAnsi="Courier New" w:eastAsia="Courier New" w:cs="Courier New"/>
+      </w:rPr>
+      <w:start w:val="1"/>
+      <w:suff w:val="tab"/>
+    </w:lvl>
+    <w:lvl w:ilvl="8">
+      <w:isLgl w:val="false"/>
+      <w:lvlJc w:val="left"/>
+      <w:lvlText w:val="§"/>
+      <w:numFmt w:val="bullet"/>
+      <w:pPr>
+        <w:pBdr/>
+        <w:spacing/>
+        <w:ind w:hanging="360" w:left="6469"/>
+      </w:pPr>
+      <w:rPr>
+        <w:rFonts w:hint="default" w:ascii="Wingdings" w:hAnsi="Wingdings" w:eastAsia="Wingdings" w:cs="Wingdings"/>
+      </w:rPr>
+      <w:start w:val="1"/>
+      <w:suff w:val="tab"/>
+    </w:lvl>
+  </w:abstractNum>
+  <w:abstractNum w:abstractNumId="12">
+    <w:lvl w:ilvl="0">
+      <w:isLgl w:val="false"/>
+      <w:lvlJc w:val="left"/>
+      <w:lvlText w:val="%1."/>
+      <w:numFmt w:val="decimal"/>
+      <w:pPr>
+        <w:pBdr/>
+        <w:spacing/>
+        <w:ind w:hanging="360" w:left="709"/>
+      </w:pPr>
+      <w:rPr/>
+      <w:start w:val="1"/>
+      <w:suff w:val="tab"/>
+    </w:lvl>
+    <w:lvl w:ilvl="1">
+      <w:isLgl w:val="false"/>
+      <w:lvlJc w:val="left"/>
+      <w:lvlText w:val="%2."/>
+      <w:numFmt w:val="lowerLetter"/>
+      <w:pPr>
+        <w:pBdr/>
+        <w:spacing/>
+        <w:ind w:hanging="360" w:left="1429"/>
+      </w:pPr>
+      <w:rPr/>
+      <w:start w:val="1"/>
+      <w:suff w:val="tab"/>
+    </w:lvl>
+    <w:lvl w:ilvl="2">
+      <w:isLgl w:val="false"/>
+      <w:lvlJc w:val="right"/>
+      <w:lvlText w:val="%3."/>
+      <w:numFmt w:val="lowerRoman"/>
+      <w:pPr>
+        <w:pBdr/>
+        <w:spacing/>
+        <w:ind w:hanging="180" w:left="2149"/>
+      </w:pPr>
+      <w:rPr/>
+      <w:start w:val="1"/>
+      <w:suff w:val="tab"/>
+    </w:lvl>
+    <w:lvl w:ilvl="3">
+      <w:isLgl w:val="false"/>
+      <w:lvlJc w:val="left"/>
+      <w:lvlText w:val="%4."/>
+      <w:numFmt w:val="decimal"/>
+      <w:pPr>
+        <w:pBdr/>
+        <w:spacing/>
+        <w:ind w:hanging="360" w:left="2869"/>
+      </w:pPr>
+      <w:rPr/>
+      <w:start w:val="1"/>
+      <w:suff w:val="tab"/>
+    </w:lvl>
+    <w:lvl w:ilvl="4">
+      <w:isLgl w:val="false"/>
+      <w:lvlJc w:val="left"/>
+      <w:lvlText w:val="%5."/>
+      <w:numFmt w:val="lowerLetter"/>
+      <w:pPr>
+        <w:pBdr/>
+        <w:spacing/>
+        <w:ind w:hanging="360" w:left="3589"/>
+      </w:pPr>
+      <w:rPr/>
+      <w:start w:val="1"/>
+      <w:suff w:val="tab"/>
+    </w:lvl>
+    <w:lvl w:ilvl="5">
+      <w:isLgl w:val="false"/>
+      <w:lvlJc w:val="right"/>
+      <w:lvlText w:val="%6."/>
+      <w:numFmt w:val="lowerRoman"/>
+      <w:pPr>
+        <w:pBdr/>
+        <w:spacing/>
+        <w:ind w:hanging="180" w:left="4309"/>
+      </w:pPr>
+      <w:rPr/>
+      <w:start w:val="1"/>
+      <w:suff w:val="tab"/>
+    </w:lvl>
+    <w:lvl w:ilvl="6">
+      <w:isLgl w:val="false"/>
+      <w:lvlJc w:val="left"/>
+      <w:lvlText w:val="%7."/>
+      <w:numFmt w:val="decimal"/>
+      <w:pPr>
+        <w:pBdr/>
+        <w:spacing/>
+        <w:ind w:hanging="360" w:left="5029"/>
+      </w:pPr>
+      <w:rPr/>
+      <w:start w:val="1"/>
+      <w:suff w:val="tab"/>
+    </w:lvl>
+    <w:lvl w:ilvl="7">
+      <w:isLgl w:val="false"/>
+      <w:lvlJc w:val="left"/>
+      <w:lvlText w:val="%8."/>
+      <w:numFmt w:val="lowerLetter"/>
+      <w:pPr>
+        <w:pBdr/>
+        <w:spacing/>
+        <w:ind w:hanging="360" w:left="5749"/>
+      </w:pPr>
+      <w:rPr/>
+      <w:start w:val="1"/>
+      <w:suff w:val="tab"/>
+    </w:lvl>
+    <w:lvl w:ilvl="8">
+      <w:isLgl w:val="false"/>
+      <w:lvlJc w:val="right"/>
+      <w:lvlText w:val="%9."/>
+      <w:numFmt w:val="lowerRoman"/>
+      <w:pPr>
+        <w:pBdr/>
+        <w:spacing/>
+        <w:ind w:hanging="180" w:left="6469"/>
+      </w:pPr>
+      <w:rPr/>
+      <w:start w:val="1"/>
+      <w:suff w:val="tab"/>
+    </w:lvl>
+  </w:abstractNum>
+  <w:abstractNum w:abstractNumId="13">
     <w:lvl w:ilvl="0">
       <w:isLgl w:val="false"/>
       <w:lvlJc w:val="left"/>
@@ -3996,6 +6498,21 @@
   </w:num>
   <w:num w:numId="9">
     <w:abstractNumId w:val="8"/>
+  </w:num>
+  <w:num w:numId="10">
+    <w:abstractNumId w:val="9"/>
+  </w:num>
+  <w:num w:numId="11">
+    <w:abstractNumId w:val="10"/>
+  </w:num>
+  <w:num w:numId="12">
+    <w:abstractNumId w:val="11"/>
+  </w:num>
+  <w:num w:numId="13">
+    <w:abstractNumId w:val="12"/>
+  </w:num>
+  <w:num w:numId="14">
+    <w:abstractNumId w:val="13"/>
   </w:num>
 </w:numbering>
 </file>

</xml_diff>